<commit_message>
almost done with ch 12 hw
</commit_message>
<xml_diff>
--- a/Ch 12 Hw.docx
+++ b/Ch 12 Hw.docx
@@ -12,8 +12,13 @@
     </w:p>
     <w:p>
       <w:r>
-        <w:t>Ch 12 Hw</w:t>
-      </w:r>
+        <w:t xml:space="preserve">Ch 12 </w:t>
+      </w:r>
+      <w:proofErr w:type="spellStart"/>
+      <w:r>
+        <w:t>Hw</w:t>
+      </w:r>
+      <w:proofErr w:type="spellEnd"/>
     </w:p>
     <w:p>
       <w:r>
@@ -28,6 +33,9 @@
     <w:p>
       <w:r>
         <w:t>b) To optimize the models, I chose kappa optimization since the outcome has three levels. If the outcome had two levels instead, then I would have chosen ROC instead.</w:t>
+      </w:r>
+      <w:r>
+        <w:t xml:space="preserve"> The best model will have the highest kappa values.</w:t>
       </w:r>
     </w:p>
     <w:p>
@@ -229,8 +237,13 @@
             <w:tcW w:w="2337" w:type="dxa"/>
           </w:tcPr>
           <w:p>
+            <w:proofErr w:type="spellStart"/>
             <w:r>
-              <w:t>ncomp = 6</w:t>
+              <w:t>ncomp</w:t>
+            </w:r>
+            <w:proofErr w:type="spellEnd"/>
+            <w:r>
+              <w:t xml:space="preserve"> = 6</w:t>
             </w:r>
           </w:p>
         </w:tc>
@@ -498,6 +511,7 @@
         <w:spacing w:after="0"/>
       </w:pPr>
       <w:r>
+        <w:lastRenderedPageBreak/>
         <w:t>Confusion Matrix and Statistics</w:t>
       </w:r>
     </w:p>
@@ -519,8 +533,13 @@
         <w:spacing w:after="0"/>
       </w:pPr>
       <w:r>
-        <w:t>Prediction Mild None Severe</w:t>
-      </w:r>
+        <w:t xml:space="preserve">Prediction Mild </w:t>
+      </w:r>
+      <w:proofErr w:type="gramStart"/>
+      <w:r>
+        <w:t>None Severe</w:t>
+      </w:r>
+      <w:proofErr w:type="gramEnd"/>
     </w:p>
     <w:p>
       <w:pPr>
@@ -628,7 +647,15 @@
         <w:spacing w:after="0"/>
       </w:pPr>
       <w:r>
-        <w:t xml:space="preserve"> Mcnemar's Test P-Value : &lt;2e-16          </w:t>
+        <w:t xml:space="preserve"> </w:t>
+      </w:r>
+      <w:proofErr w:type="spellStart"/>
+      <w:r>
+        <w:t>Mcnemar's</w:t>
+      </w:r>
+      <w:proofErr w:type="spellEnd"/>
+      <w:r>
+        <w:t xml:space="preserve"> Test P-Value : &lt;2e-16          </w:t>
       </w:r>
     </w:p>
     <w:p>
@@ -678,15 +705,31 @@
         <w:spacing w:after="0"/>
       </w:pPr>
       <w:r>
-        <w:t>Pos Pred Value            0.5311      0.3942       0.15544</w:t>
-      </w:r>
-    </w:p>
-    <w:p>
-      <w:pPr>
-        <w:spacing w:after="0"/>
-      </w:pPr>
-      <w:r>
-        <w:t>Neg Pred Value            0.4921      0.6371       0.90373</w:t>
+        <w:t xml:space="preserve">Pos </w:t>
+      </w:r>
+      <w:proofErr w:type="spellStart"/>
+      <w:r>
+        <w:t>Pred</w:t>
+      </w:r>
+      <w:proofErr w:type="spellEnd"/>
+      <w:r>
+        <w:t xml:space="preserve"> Value            0.5311      0.3942       0.15544</w:t>
+      </w:r>
+    </w:p>
+    <w:p>
+      <w:pPr>
+        <w:spacing w:after="0"/>
+      </w:pPr>
+      <w:r>
+        <w:t xml:space="preserve">Neg </w:t>
+      </w:r>
+      <w:proofErr w:type="spellStart"/>
+      <w:r>
+        <w:t>Pred</w:t>
+      </w:r>
+      <w:proofErr w:type="spellEnd"/>
+      <w:r>
+        <w:t xml:space="preserve"> Value            0.4921      0.6371       0.90373</w:t>
       </w:r>
     </w:p>
     <w:p>
@@ -800,7 +843,6 @@
         <w:spacing w:after="0"/>
       </w:pPr>
       <w:r>
-        <w:lastRenderedPageBreak/>
         <w:t>225 samples</w:t>
       </w:r>
     </w:p>
@@ -909,8 +951,13 @@
         <w:spacing w:after="0"/>
       </w:pPr>
       <w:r>
-        <w:t>Prediction Mild None Severe</w:t>
-      </w:r>
+        <w:t xml:space="preserve">Prediction Mild </w:t>
+      </w:r>
+      <w:proofErr w:type="gramStart"/>
+      <w:r>
+        <w:t>None Severe</w:t>
+      </w:r>
+      <w:proofErr w:type="gramEnd"/>
     </w:p>
     <w:p>
       <w:pPr>
@@ -1018,7 +1065,15 @@
         <w:spacing w:after="0"/>
       </w:pPr>
       <w:r>
-        <w:t xml:space="preserve"> Mcnemar's Test P-Value : 2.468e-11       </w:t>
+        <w:t xml:space="preserve"> </w:t>
+      </w:r>
+      <w:proofErr w:type="spellStart"/>
+      <w:r>
+        <w:t>Mcnemar's</w:t>
+      </w:r>
+      <w:proofErr w:type="spellEnd"/>
+      <w:r>
+        <w:t xml:space="preserve"> Test P-Value : 2.468e-11       </w:t>
       </w:r>
     </w:p>
     <w:p>
@@ -1068,15 +1123,31 @@
         <w:spacing w:after="0"/>
       </w:pPr>
       <w:r>
-        <w:t>Pos Pred Value            0.5227      0.3820        0.1738</w:t>
-      </w:r>
-    </w:p>
-    <w:p>
-      <w:pPr>
-        <w:spacing w:after="0"/>
-      </w:pPr>
-      <w:r>
-        <w:t>Neg Pred Value            0.4862      0.6287        0.9097</w:t>
+        <w:t xml:space="preserve">Pos </w:t>
+      </w:r>
+      <w:proofErr w:type="spellStart"/>
+      <w:r>
+        <w:t>Pred</w:t>
+      </w:r>
+      <w:proofErr w:type="spellEnd"/>
+      <w:r>
+        <w:t xml:space="preserve"> Value            0.5227      0.3820        0.1738</w:t>
+      </w:r>
+    </w:p>
+    <w:p>
+      <w:pPr>
+        <w:spacing w:after="0"/>
+      </w:pPr>
+      <w:r>
+        <w:t xml:space="preserve">Neg </w:t>
+      </w:r>
+      <w:proofErr w:type="spellStart"/>
+      <w:r>
+        <w:t>Pred</w:t>
+      </w:r>
+      <w:proofErr w:type="spellEnd"/>
+      <w:r>
+        <w:t xml:space="preserve"> Value            0.4862      0.6287        0.9097</w:t>
       </w:r>
     </w:p>
     <w:p>
@@ -1133,6 +1204,7 @@
           <w:b/>
           <w:bCs/>
         </w:rPr>
+        <w:lastRenderedPageBreak/>
         <w:t>Partial Least Squares</w:t>
       </w:r>
     </w:p>
@@ -1141,7 +1213,6 @@
         <w:spacing w:after="0"/>
       </w:pPr>
       <w:r>
-        <w:lastRenderedPageBreak/>
         <w:t xml:space="preserve">Partial Least Squares </w:t>
       </w:r>
     </w:p>
@@ -1221,7 +1292,15 @@
         <w:spacing w:after="0"/>
       </w:pPr>
       <w:r>
-        <w:t xml:space="preserve">  ncomp  Accuracy   Kappa       </w:t>
+        <w:t xml:space="preserve">  </w:t>
+      </w:r>
+      <w:proofErr w:type="spellStart"/>
+      <w:r>
+        <w:t>ncomp</w:t>
+      </w:r>
+      <w:proofErr w:type="spellEnd"/>
+      <w:r>
+        <w:t xml:space="preserve">  Accuracy   Kappa       </w:t>
       </w:r>
     </w:p>
     <w:p>
@@ -1322,7 +1401,15 @@
         <w:spacing w:after="0"/>
       </w:pPr>
       <w:r>
-        <w:t>The final value used for the model was ncomp = 6.</w:t>
+        <w:t xml:space="preserve">The final value used for the model was </w:t>
+      </w:r>
+      <w:proofErr w:type="spellStart"/>
+      <w:r>
+        <w:t>ncomp</w:t>
+      </w:r>
+      <w:proofErr w:type="spellEnd"/>
+      <w:r>
+        <w:t xml:space="preserve"> = 6.</w:t>
       </w:r>
     </w:p>
     <w:p>
@@ -1390,8 +1477,13 @@
       <w:pPr>
         <w:spacing w:after="0"/>
       </w:pPr>
-      <w:r>
-        <w:t xml:space="preserve">glmnet </w:t>
+      <w:proofErr w:type="spellStart"/>
+      <w:r>
+        <w:t>glmnet</w:t>
+      </w:r>
+      <w:proofErr w:type="spellEnd"/>
+      <w:r>
+        <w:t xml:space="preserve"> </w:t>
       </w:r>
     </w:p>
     <w:p>
@@ -1441,6 +1533,7 @@
         <w:spacing w:after="0"/>
       </w:pPr>
       <w:r>
+        <w:lastRenderedPageBreak/>
         <w:t xml:space="preserve">Resampling: Repeated Train/Test Splits Estimated (25 reps, 75%) </w:t>
       </w:r>
     </w:p>
@@ -1449,348 +1542,348 @@
         <w:spacing w:after="0"/>
       </w:pPr>
       <w:r>
+        <w:t xml:space="preserve">Summary of sample sizes: 169, 169, 169, 169, 169, 169, ... </w:t>
+      </w:r>
+    </w:p>
+    <w:p>
+      <w:pPr>
+        <w:spacing w:after="0"/>
+      </w:pPr>
+      <w:r>
+        <w:t>Resampling results across tuning parameters:</w:t>
+      </w:r>
+    </w:p>
+    <w:p>
+      <w:pPr>
+        <w:spacing w:after="0"/>
+      </w:pPr>
+    </w:p>
+    <w:p>
+      <w:pPr>
+        <w:spacing w:after="0"/>
+      </w:pPr>
+      <w:r>
+        <w:t xml:space="preserve">  alpha  lambda      Accuracy   Kappa        </w:t>
+      </w:r>
+    </w:p>
+    <w:p>
+      <w:pPr>
+        <w:spacing w:after="0"/>
+      </w:pPr>
+      <w:r>
+        <w:t xml:space="preserve">  0.0    0.01000000  0.4550000   0.0372774740</w:t>
+      </w:r>
+    </w:p>
+    <w:p>
+      <w:pPr>
+        <w:spacing w:after="0"/>
+      </w:pPr>
+      <w:r>
+        <w:t xml:space="preserve">  0.0    0.03111111  0.4600000   0.0269327541</w:t>
+      </w:r>
+    </w:p>
+    <w:p>
+      <w:pPr>
+        <w:spacing w:after="0"/>
+      </w:pPr>
+      <w:r>
+        <w:t xml:space="preserve">  0.0    0.05222222  0.4728571   0.0384805581</w:t>
+      </w:r>
+    </w:p>
+    <w:p>
+      <w:pPr>
+        <w:spacing w:after="0"/>
+      </w:pPr>
+      <w:r>
+        <w:t xml:space="preserve">  0.0    0.07333333  0.4807143   0.0453979731</w:t>
+      </w:r>
+    </w:p>
+    <w:p>
+      <w:pPr>
+        <w:spacing w:after="0"/>
+      </w:pPr>
+      <w:r>
+        <w:t xml:space="preserve">  0.0    0.09444444  0.4785714   0.0357633178</w:t>
+      </w:r>
+    </w:p>
+    <w:p>
+      <w:pPr>
+        <w:spacing w:after="0"/>
+      </w:pPr>
+      <w:r>
+        <w:t xml:space="preserve">  0.0    0.11555556  0.4764286   0.0269356525</w:t>
+      </w:r>
+    </w:p>
+    <w:p>
+      <w:pPr>
+        <w:spacing w:after="0"/>
+      </w:pPr>
+      <w:r>
+        <w:t xml:space="preserve">  0.0    0.13666667  0.4757143   0.0204405121</w:t>
+      </w:r>
+    </w:p>
+    <w:p>
+      <w:pPr>
+        <w:spacing w:after="0"/>
+      </w:pPr>
+      <w:r>
+        <w:t xml:space="preserve">  0.0    0.15777778  0.4750000   0.0153134505</w:t>
+      </w:r>
+    </w:p>
+    <w:p>
+      <w:pPr>
+        <w:spacing w:after="0"/>
+      </w:pPr>
+      <w:r>
+        <w:t xml:space="preserve">  0.0    0.17888889  0.4757143   0.0127327294</w:t>
+      </w:r>
+    </w:p>
+    <w:p>
+      <w:pPr>
+        <w:spacing w:after="0"/>
+      </w:pPr>
+      <w:r>
+        <w:t xml:space="preserve">  0.0    0.20000000  0.4742857   0.0065672329</w:t>
+      </w:r>
+    </w:p>
+    <w:p>
+      <w:pPr>
+        <w:spacing w:after="0"/>
+      </w:pPr>
+      <w:r>
+        <w:t xml:space="preserve">  0.1    0.01000000  0.4592857   0.0436415622</w:t>
+      </w:r>
+    </w:p>
+    <w:p>
+      <w:pPr>
+        <w:spacing w:after="0"/>
+      </w:pPr>
+      <w:r>
+        <w:t xml:space="preserve">  0.1    0.03111111  0.4728571   0.0389887240</w:t>
+      </w:r>
+    </w:p>
+    <w:p>
+      <w:pPr>
+        <w:spacing w:after="0"/>
+      </w:pPr>
+      <w:r>
+        <w:t xml:space="preserve">  0.1    0.05222222  0.4807143   0.0375897853</w:t>
+      </w:r>
+    </w:p>
+    <w:p>
+      <w:pPr>
+        <w:spacing w:after="0"/>
+      </w:pPr>
+      <w:r>
+        <w:t xml:space="preserve">  0.1    0.07333333  0.4742857   0.0148856897</w:t>
+      </w:r>
+    </w:p>
+    <w:p>
+      <w:pPr>
+        <w:spacing w:after="0"/>
+      </w:pPr>
+      <w:r>
+        <w:t xml:space="preserve">  0.1    0.09444444  0.4785714   0.0136493863</w:t>
+      </w:r>
+    </w:p>
+    <w:p>
+      <w:pPr>
+        <w:spacing w:after="0"/>
+      </w:pPr>
+      <w:r>
+        <w:t xml:space="preserve">  0.1    0.11555556  0.4735714  -0.0033136888</w:t>
+      </w:r>
+    </w:p>
+    <w:p>
+      <w:pPr>
+        <w:spacing w:after="0"/>
+      </w:pPr>
+      <w:r>
+        <w:t xml:space="preserve">  0.1    0.13666667  0.4785714  -0.0010996126</w:t>
+      </w:r>
+    </w:p>
+    <w:p>
+      <w:pPr>
+        <w:spacing w:after="0"/>
+      </w:pPr>
+      <w:r>
+        <w:t xml:space="preserve">  0.1    0.15777778  0.4785714  -0.0068942486</w:t>
+      </w:r>
+    </w:p>
+    <w:p>
+      <w:pPr>
+        <w:spacing w:after="0"/>
+      </w:pPr>
+      <w:r>
+        <w:t xml:space="preserve">  0.1    0.17888889  0.4828571  -0.0032650911</w:t>
+      </w:r>
+    </w:p>
+    <w:p>
+      <w:pPr>
+        <w:spacing w:after="0"/>
+      </w:pPr>
+      <w:r>
+        <w:t xml:space="preserve">  0.1    0.20000000  0.4864286   0.0003810371</w:t>
+      </w:r>
+    </w:p>
+    <w:p>
+      <w:pPr>
+        <w:spacing w:after="0"/>
+      </w:pPr>
+      <w:r>
+        <w:t xml:space="preserve">  0.2    0.01000000  0.4635714   0.0448779521</w:t>
+      </w:r>
+    </w:p>
+    <w:p>
+      <w:pPr>
+        <w:spacing w:after="0"/>
+      </w:pPr>
+      <w:r>
+        <w:t xml:space="preserve">  0.2    0.03111111  0.4721429   0.0300414134</w:t>
+      </w:r>
+    </w:p>
+    <w:p>
+      <w:pPr>
+        <w:spacing w:after="0"/>
+      </w:pPr>
+      <w:r>
+        <w:t xml:space="preserve">  0.2    0.05222222  0.4792857   0.0240736724</w:t>
+      </w:r>
+    </w:p>
+    <w:p>
+      <w:pPr>
+        <w:spacing w:after="0"/>
+      </w:pPr>
+      <w:r>
+        <w:t xml:space="preserve">  0.2    0.07333333  0.4807143   0.0126360454</w:t>
+      </w:r>
+    </w:p>
+    <w:p>
+      <w:pPr>
+        <w:spacing w:after="0"/>
+      </w:pPr>
+      <w:r>
+        <w:t xml:space="preserve">  0.2    0.09444444  0.4828571   0.0054982905</w:t>
+      </w:r>
+    </w:p>
+    <w:p>
+      <w:pPr>
+        <w:spacing w:after="0"/>
+      </w:pPr>
+      <w:r>
+        <w:t xml:space="preserve">  0.2    0.11555556  0.4857143   0.0038681373</w:t>
+      </w:r>
+    </w:p>
+    <w:p>
+      <w:pPr>
+        <w:spacing w:after="0"/>
+      </w:pPr>
+      <w:r>
+        <w:t xml:space="preserve">  0.2    0.13666667  0.4957143   0.0162770525</w:t>
+      </w:r>
+    </w:p>
+    <w:p>
+      <w:pPr>
+        <w:spacing w:after="0"/>
+      </w:pPr>
+      <w:r>
+        <w:t xml:space="preserve">  0.2    0.15777778  0.5057143   0.0285521820</w:t>
+      </w:r>
+    </w:p>
+    <w:p>
+      <w:pPr>
+        <w:spacing w:after="0"/>
+      </w:pPr>
+      <w:r>
+        <w:t xml:space="preserve">  0.2    0.17888889  0.5092857   0.0304389092</w:t>
+      </w:r>
+    </w:p>
+    <w:p>
+      <w:pPr>
+        <w:spacing w:after="0"/>
+      </w:pPr>
+      <w:r>
+        <w:t xml:space="preserve">  0.2    0.20000000  0.5100000   0.0277160527</w:t>
+      </w:r>
+    </w:p>
+    <w:p>
+      <w:pPr>
+        <w:spacing w:after="0"/>
+      </w:pPr>
+      <w:r>
+        <w:t xml:space="preserve">  0.4    0.01000000  0.4678571   0.0515835566</w:t>
+      </w:r>
+    </w:p>
+    <w:p>
+      <w:pPr>
+        <w:spacing w:after="0"/>
+      </w:pPr>
+      <w:r>
+        <w:t xml:space="preserve">  0.4    0.03111111  0.4800000   0.0314360842</w:t>
+      </w:r>
+    </w:p>
+    <w:p>
+      <w:pPr>
+        <w:spacing w:after="0"/>
+      </w:pPr>
+      <w:r>
+        <w:t xml:space="preserve">  0.4    0.05222222  0.4878571   0.0229225226</w:t>
+      </w:r>
+    </w:p>
+    <w:p>
+      <w:pPr>
+        <w:spacing w:after="0"/>
+      </w:pPr>
+      <w:r>
+        <w:t xml:space="preserve">  0.4    0.07333333  0.4950000   0.0207458548</w:t>
+      </w:r>
+    </w:p>
+    <w:p>
+      <w:pPr>
+        <w:spacing w:after="0"/>
+      </w:pPr>
+      <w:r>
+        <w:t xml:space="preserve">  0.4    0.09444444  0.5121429   0.0419595203</w:t>
+      </w:r>
+    </w:p>
+    <w:p>
+      <w:pPr>
+        <w:spacing w:after="0"/>
+      </w:pPr>
+      <w:r>
+        <w:t xml:space="preserve">  0.4    0.11555556  0.5185714   0.0496591828</w:t>
+      </w:r>
+    </w:p>
+    <w:p>
+      <w:pPr>
+        <w:spacing w:after="0"/>
+      </w:pPr>
+      <w:r>
+        <w:t xml:space="preserve">  0.4    0.13666667  0.5200000   0.0389705229</w:t>
+      </w:r>
+    </w:p>
+    <w:p>
+      <w:pPr>
+        <w:spacing w:after="0"/>
+      </w:pPr>
+      <w:r>
+        <w:t xml:space="preserve">  0.4    0.15777778  0.5185714   0.0260268770</w:t>
+      </w:r>
+    </w:p>
+    <w:p>
+      <w:pPr>
+        <w:spacing w:after="0"/>
+      </w:pPr>
+      <w:r>
+        <w:t xml:space="preserve">  0.4    0.17888889  0.5235714   0.0301647973</w:t>
+      </w:r>
+    </w:p>
+    <w:p>
+      <w:pPr>
+        <w:spacing w:after="0"/>
+      </w:pPr>
+      <w:r>
         <w:lastRenderedPageBreak/>
-        <w:t xml:space="preserve">Summary of sample sizes: 169, 169, 169, 169, 169, 169, ... </w:t>
-      </w:r>
-    </w:p>
-    <w:p>
-      <w:pPr>
-        <w:spacing w:after="0"/>
-      </w:pPr>
-      <w:r>
-        <w:t>Resampling results across tuning parameters:</w:t>
-      </w:r>
-    </w:p>
-    <w:p>
-      <w:pPr>
-        <w:spacing w:after="0"/>
-      </w:pPr>
-    </w:p>
-    <w:p>
-      <w:pPr>
-        <w:spacing w:after="0"/>
-      </w:pPr>
-      <w:r>
-        <w:t xml:space="preserve">  alpha  lambda      Accuracy   Kappa        </w:t>
-      </w:r>
-    </w:p>
-    <w:p>
-      <w:pPr>
-        <w:spacing w:after="0"/>
-      </w:pPr>
-      <w:r>
-        <w:t xml:space="preserve">  0.0    0.01000000  0.4550000   0.0372774740</w:t>
-      </w:r>
-    </w:p>
-    <w:p>
-      <w:pPr>
-        <w:spacing w:after="0"/>
-      </w:pPr>
-      <w:r>
-        <w:t xml:space="preserve">  0.0    0.03111111  0.4600000   0.0269327541</w:t>
-      </w:r>
-    </w:p>
-    <w:p>
-      <w:pPr>
-        <w:spacing w:after="0"/>
-      </w:pPr>
-      <w:r>
-        <w:t xml:space="preserve">  0.0    0.05222222  0.4728571   0.0384805581</w:t>
-      </w:r>
-    </w:p>
-    <w:p>
-      <w:pPr>
-        <w:spacing w:after="0"/>
-      </w:pPr>
-      <w:r>
-        <w:t xml:space="preserve">  0.0    0.07333333  0.4807143   0.0453979731</w:t>
-      </w:r>
-    </w:p>
-    <w:p>
-      <w:pPr>
-        <w:spacing w:after="0"/>
-      </w:pPr>
-      <w:r>
-        <w:t xml:space="preserve">  0.0    0.09444444  0.4785714   0.0357633178</w:t>
-      </w:r>
-    </w:p>
-    <w:p>
-      <w:pPr>
-        <w:spacing w:after="0"/>
-      </w:pPr>
-      <w:r>
-        <w:t xml:space="preserve">  0.0    0.11555556  0.4764286   0.0269356525</w:t>
-      </w:r>
-    </w:p>
-    <w:p>
-      <w:pPr>
-        <w:spacing w:after="0"/>
-      </w:pPr>
-      <w:r>
-        <w:t xml:space="preserve">  0.0    0.13666667  0.4757143   0.0204405121</w:t>
-      </w:r>
-    </w:p>
-    <w:p>
-      <w:pPr>
-        <w:spacing w:after="0"/>
-      </w:pPr>
-      <w:r>
-        <w:t xml:space="preserve">  0.0    0.15777778  0.4750000   0.0153134505</w:t>
-      </w:r>
-    </w:p>
-    <w:p>
-      <w:pPr>
-        <w:spacing w:after="0"/>
-      </w:pPr>
-      <w:r>
-        <w:t xml:space="preserve">  0.0    0.17888889  0.4757143   0.0127327294</w:t>
-      </w:r>
-    </w:p>
-    <w:p>
-      <w:pPr>
-        <w:spacing w:after="0"/>
-      </w:pPr>
-      <w:r>
-        <w:t xml:space="preserve">  0.0    0.20000000  0.4742857   0.0065672329</w:t>
-      </w:r>
-    </w:p>
-    <w:p>
-      <w:pPr>
-        <w:spacing w:after="0"/>
-      </w:pPr>
-      <w:r>
-        <w:t xml:space="preserve">  0.1    0.01000000  0.4592857   0.0436415622</w:t>
-      </w:r>
-    </w:p>
-    <w:p>
-      <w:pPr>
-        <w:spacing w:after="0"/>
-      </w:pPr>
-      <w:r>
-        <w:t xml:space="preserve">  0.1    0.03111111  0.4728571   0.0389887240</w:t>
-      </w:r>
-    </w:p>
-    <w:p>
-      <w:pPr>
-        <w:spacing w:after="0"/>
-      </w:pPr>
-      <w:r>
-        <w:t xml:space="preserve">  0.1    0.05222222  0.4807143   0.0375897853</w:t>
-      </w:r>
-    </w:p>
-    <w:p>
-      <w:pPr>
-        <w:spacing w:after="0"/>
-      </w:pPr>
-      <w:r>
-        <w:t xml:space="preserve">  0.1    0.07333333  0.4742857   0.0148856897</w:t>
-      </w:r>
-    </w:p>
-    <w:p>
-      <w:pPr>
-        <w:spacing w:after="0"/>
-      </w:pPr>
-      <w:r>
-        <w:t xml:space="preserve">  0.1    0.09444444  0.4785714   0.0136493863</w:t>
-      </w:r>
-    </w:p>
-    <w:p>
-      <w:pPr>
-        <w:spacing w:after="0"/>
-      </w:pPr>
-      <w:r>
-        <w:t xml:space="preserve">  0.1    0.11555556  0.4735714  -0.0033136888</w:t>
-      </w:r>
-    </w:p>
-    <w:p>
-      <w:pPr>
-        <w:spacing w:after="0"/>
-      </w:pPr>
-      <w:r>
-        <w:t xml:space="preserve">  0.1    0.13666667  0.4785714  -0.0010996126</w:t>
-      </w:r>
-    </w:p>
-    <w:p>
-      <w:pPr>
-        <w:spacing w:after="0"/>
-      </w:pPr>
-      <w:r>
-        <w:t xml:space="preserve">  0.1    0.15777778  0.4785714  -0.0068942486</w:t>
-      </w:r>
-    </w:p>
-    <w:p>
-      <w:pPr>
-        <w:spacing w:after="0"/>
-      </w:pPr>
-      <w:r>
-        <w:t xml:space="preserve">  0.1    0.17888889  0.4828571  -0.0032650911</w:t>
-      </w:r>
-    </w:p>
-    <w:p>
-      <w:pPr>
-        <w:spacing w:after="0"/>
-      </w:pPr>
-      <w:r>
-        <w:t xml:space="preserve">  0.1    0.20000000  0.4864286   0.0003810371</w:t>
-      </w:r>
-    </w:p>
-    <w:p>
-      <w:pPr>
-        <w:spacing w:after="0"/>
-      </w:pPr>
-      <w:r>
-        <w:t xml:space="preserve">  0.2    0.01000000  0.4635714   0.0448779521</w:t>
-      </w:r>
-    </w:p>
-    <w:p>
-      <w:pPr>
-        <w:spacing w:after="0"/>
-      </w:pPr>
-      <w:r>
-        <w:t xml:space="preserve">  0.2    0.03111111  0.4721429   0.0300414134</w:t>
-      </w:r>
-    </w:p>
-    <w:p>
-      <w:pPr>
-        <w:spacing w:after="0"/>
-      </w:pPr>
-      <w:r>
-        <w:t xml:space="preserve">  0.2    0.05222222  0.4792857   0.0240736724</w:t>
-      </w:r>
-    </w:p>
-    <w:p>
-      <w:pPr>
-        <w:spacing w:after="0"/>
-      </w:pPr>
-      <w:r>
-        <w:t xml:space="preserve">  0.2    0.07333333  0.4807143   0.0126360454</w:t>
-      </w:r>
-    </w:p>
-    <w:p>
-      <w:pPr>
-        <w:spacing w:after="0"/>
-      </w:pPr>
-      <w:r>
-        <w:t xml:space="preserve">  0.2    0.09444444  0.4828571   0.0054982905</w:t>
-      </w:r>
-    </w:p>
-    <w:p>
-      <w:pPr>
-        <w:spacing w:after="0"/>
-      </w:pPr>
-      <w:r>
-        <w:t xml:space="preserve">  0.2    0.11555556  0.4857143   0.0038681373</w:t>
-      </w:r>
-    </w:p>
-    <w:p>
-      <w:pPr>
-        <w:spacing w:after="0"/>
-      </w:pPr>
-      <w:r>
-        <w:t xml:space="preserve">  0.2    0.13666667  0.4957143   0.0162770525</w:t>
-      </w:r>
-    </w:p>
-    <w:p>
-      <w:pPr>
-        <w:spacing w:after="0"/>
-      </w:pPr>
-      <w:r>
-        <w:t xml:space="preserve">  0.2    0.15777778  0.5057143   0.0285521820</w:t>
-      </w:r>
-    </w:p>
-    <w:p>
-      <w:pPr>
-        <w:spacing w:after="0"/>
-      </w:pPr>
-      <w:r>
-        <w:t xml:space="preserve">  0.2    0.17888889  0.5092857   0.0304389092</w:t>
-      </w:r>
-    </w:p>
-    <w:p>
-      <w:pPr>
-        <w:spacing w:after="0"/>
-      </w:pPr>
-      <w:r>
-        <w:t xml:space="preserve">  0.2    0.20000000  0.5100000   0.0277160527</w:t>
-      </w:r>
-    </w:p>
-    <w:p>
-      <w:pPr>
-        <w:spacing w:after="0"/>
-      </w:pPr>
-      <w:r>
-        <w:t xml:space="preserve">  0.4    0.01000000  0.4678571   0.0515835566</w:t>
-      </w:r>
-    </w:p>
-    <w:p>
-      <w:pPr>
-        <w:spacing w:after="0"/>
-      </w:pPr>
-      <w:r>
-        <w:t xml:space="preserve">  0.4    0.03111111  0.4800000   0.0314360842</w:t>
-      </w:r>
-    </w:p>
-    <w:p>
-      <w:pPr>
-        <w:spacing w:after="0"/>
-      </w:pPr>
-      <w:r>
-        <w:t xml:space="preserve">  0.4    0.05222222  0.4878571   0.0229225226</w:t>
-      </w:r>
-    </w:p>
-    <w:p>
-      <w:pPr>
-        <w:spacing w:after="0"/>
-      </w:pPr>
-      <w:r>
-        <w:t xml:space="preserve">  0.4    0.07333333  0.4950000   0.0207458548</w:t>
-      </w:r>
-    </w:p>
-    <w:p>
-      <w:pPr>
-        <w:spacing w:after="0"/>
-      </w:pPr>
-      <w:r>
-        <w:t xml:space="preserve">  0.4    0.09444444  0.5121429   0.0419595203</w:t>
-      </w:r>
-    </w:p>
-    <w:p>
-      <w:pPr>
-        <w:spacing w:after="0"/>
-      </w:pPr>
-      <w:r>
-        <w:t xml:space="preserve">  0.4    0.11555556  0.5185714   0.0496591828</w:t>
-      </w:r>
-    </w:p>
-    <w:p>
-      <w:pPr>
-        <w:spacing w:after="0"/>
-      </w:pPr>
-      <w:r>
-        <w:t xml:space="preserve">  0.4    0.13666667  0.5200000   0.0389705229</w:t>
-      </w:r>
-    </w:p>
-    <w:p>
-      <w:pPr>
-        <w:spacing w:after="0"/>
-      </w:pPr>
-      <w:r>
-        <w:t xml:space="preserve">  0.4    0.15777778  0.5185714   0.0260268770</w:t>
-      </w:r>
-    </w:p>
-    <w:p>
-      <w:pPr>
-        <w:spacing w:after="0"/>
-      </w:pPr>
-      <w:r>
-        <w:t xml:space="preserve">  0.4    0.17888889  0.5235714   0.0301647973</w:t>
-      </w:r>
-    </w:p>
-    <w:p>
-      <w:pPr>
-        <w:spacing w:after="0"/>
-      </w:pPr>
-      <w:r>
         <w:t xml:space="preserve">  0.4    0.20000000  0.5292857   0.0349430460</w:t>
       </w:r>
     </w:p>
@@ -1799,339 +1892,344 @@
         <w:spacing w:after="0"/>
       </w:pPr>
       <w:r>
+        <w:t xml:space="preserve">  0.6    0.01000000  0.4728571   0.0564752673</w:t>
+      </w:r>
+    </w:p>
+    <w:p>
+      <w:pPr>
+        <w:spacing w:after="0"/>
+      </w:pPr>
+      <w:r>
+        <w:t xml:space="preserve">  0.6    0.03111111  0.4921429   0.0391936024</w:t>
+      </w:r>
+    </w:p>
+    <w:p>
+      <w:pPr>
+        <w:spacing w:after="0"/>
+      </w:pPr>
+      <w:r>
+        <w:t xml:space="preserve">  0.6    0.05222222  0.4942857   0.0200888134</w:t>
+      </w:r>
+    </w:p>
+    <w:p>
+      <w:pPr>
+        <w:spacing w:after="0"/>
+      </w:pPr>
+      <w:r>
+        <w:t xml:space="preserve">  0.6    0.07333333  0.5178571   0.0514859197</w:t>
+      </w:r>
+    </w:p>
+    <w:p>
+      <w:pPr>
+        <w:spacing w:after="0"/>
+      </w:pPr>
+      <w:r>
+        <w:t xml:space="preserve">  0.6    0.09444444  0.5235714   0.0497781152</w:t>
+      </w:r>
+    </w:p>
+    <w:p>
+      <w:pPr>
+        <w:spacing w:after="0"/>
+      </w:pPr>
+      <w:r>
+        <w:t xml:space="preserve">  0.6    0.11555556  0.5214286   0.0316071892</w:t>
+      </w:r>
+    </w:p>
+    <w:p>
+      <w:pPr>
+        <w:spacing w:after="0"/>
+      </w:pPr>
+      <w:r>
+        <w:t xml:space="preserve">  0.6    0.13666667  0.5307143   0.0398648657</w:t>
+      </w:r>
+    </w:p>
+    <w:p>
+      <w:pPr>
+        <w:spacing w:after="0"/>
+      </w:pPr>
+      <w:r>
+        <w:t xml:space="preserve">  0.6    0.15777778  0.5264286   0.0243914983</w:t>
+      </w:r>
+    </w:p>
+    <w:p>
+      <w:pPr>
+        <w:spacing w:after="0"/>
+      </w:pPr>
+      <w:r>
+        <w:t xml:space="preserve">  0.6    0.17888889  0.5221429   0.0106819257</w:t>
+      </w:r>
+    </w:p>
+    <w:p>
+      <w:pPr>
+        <w:spacing w:after="0"/>
+      </w:pPr>
+      <w:r>
+        <w:t xml:space="preserve">  0.6    0.20000000  0.5185714   0.0016842105</w:t>
+      </w:r>
+    </w:p>
+    <w:p>
+      <w:pPr>
+        <w:spacing w:after="0"/>
+      </w:pPr>
+      <w:r>
+        <w:t xml:space="preserve">  0.8    0.01000000  0.4700000   0.0461432548</w:t>
+      </w:r>
+    </w:p>
+    <w:p>
+      <w:pPr>
+        <w:spacing w:after="0"/>
+      </w:pPr>
+      <w:r>
+        <w:t xml:space="preserve">  0.8    0.03111111  0.4964286   0.0412768395</w:t>
+      </w:r>
+    </w:p>
+    <w:p>
+      <w:pPr>
+        <w:spacing w:after="0"/>
+      </w:pPr>
+      <w:r>
+        <w:t xml:space="preserve">  0.8    0.05222222  0.5171429   0.0528767505</w:t>
+      </w:r>
+    </w:p>
+    <w:p>
+      <w:pPr>
+        <w:spacing w:after="0"/>
+      </w:pPr>
+      <w:r>
+        <w:t xml:space="preserve">  0.8    0.07333333  0.5285714   0.0600318436</w:t>
+      </w:r>
+    </w:p>
+    <w:p>
+      <w:pPr>
+        <w:spacing w:after="0"/>
+      </w:pPr>
+      <w:r>
+        <w:t xml:space="preserve">  0.8    0.09444444  0.5250000   0.0360026895</w:t>
+      </w:r>
+    </w:p>
+    <w:p>
+      <w:pPr>
+        <w:spacing w:after="0"/>
+      </w:pPr>
+      <w:r>
+        <w:t xml:space="preserve">  0.8    0.11555556  0.5285714   0.0319252410</w:t>
+      </w:r>
+    </w:p>
+    <w:p>
+      <w:pPr>
+        <w:spacing w:after="0"/>
+      </w:pPr>
+      <w:r>
+        <w:t xml:space="preserve">  0.8    0.13666667  0.5221429   0.0106819257</w:t>
+      </w:r>
+    </w:p>
+    <w:p>
+      <w:pPr>
+        <w:spacing w:after="0"/>
+      </w:pPr>
+      <w:r>
+        <w:t xml:space="preserve">  0.8    0.15777778  0.5185714   0.0016842105</w:t>
+      </w:r>
+    </w:p>
+    <w:p>
+      <w:pPr>
+        <w:spacing w:after="0"/>
+      </w:pPr>
+      <w:r>
+        <w:t xml:space="preserve">  0.8    0.17888889  0.5178571   0.0000000000</w:t>
+      </w:r>
+    </w:p>
+    <w:p>
+      <w:pPr>
+        <w:spacing w:after="0"/>
+      </w:pPr>
+      <w:r>
+        <w:t xml:space="preserve">  0.8    0.20000000  0.5178571   0.0000000000</w:t>
+      </w:r>
+    </w:p>
+    <w:p>
+      <w:pPr>
+        <w:spacing w:after="0"/>
+      </w:pPr>
+      <w:r>
+        <w:t xml:space="preserve">  1.0    0.01000000  0.4742857   0.0484065446</w:t>
+      </w:r>
+    </w:p>
+    <w:p>
+      <w:pPr>
+        <w:spacing w:after="0"/>
+      </w:pPr>
+      <w:r>
+        <w:t xml:space="preserve">  1.0    0.03111111  0.4978571   0.0323704171</w:t>
+      </w:r>
+    </w:p>
+    <w:p>
+      <w:pPr>
+        <w:spacing w:after="0"/>
+      </w:pPr>
+      <w:r>
+        <w:t xml:space="preserve">  1.0    0.05222222  0.5278571   0.0694473883</w:t>
+      </w:r>
+    </w:p>
+    <w:p>
+      <w:pPr>
+        <w:spacing w:after="0"/>
+      </w:pPr>
+      <w:r>
+        <w:t xml:space="preserve">  1.0    0.07333333  0.5292857   0.0501477959</w:t>
+      </w:r>
+    </w:p>
+    <w:p>
+      <w:pPr>
+        <w:spacing w:after="0"/>
+      </w:pPr>
+      <w:r>
+        <w:t xml:space="preserve">  1.0    0.09444444  0.5271429   0.0291839899</w:t>
+      </w:r>
+    </w:p>
+    <w:p>
+      <w:pPr>
+        <w:spacing w:after="0"/>
+      </w:pPr>
+      <w:r>
+        <w:t xml:space="preserve">  1.0    0.11555556  0.5207143   0.0067192064</w:t>
+      </w:r>
+    </w:p>
+    <w:p>
+      <w:pPr>
+        <w:spacing w:after="0"/>
+      </w:pPr>
+      <w:r>
+        <w:t xml:space="preserve">  1.0    0.13666667  0.5185714   0.0016842105</w:t>
+      </w:r>
+    </w:p>
+    <w:p>
+      <w:pPr>
+        <w:spacing w:after="0"/>
+      </w:pPr>
+      <w:r>
+        <w:t xml:space="preserve">  1.0    0.15777778  0.5178571   0.0000000000</w:t>
+      </w:r>
+    </w:p>
+    <w:p>
+      <w:pPr>
+        <w:spacing w:after="0"/>
+      </w:pPr>
+      <w:r>
+        <w:t xml:space="preserve">  1.0    0.17888889  0.5178571   0.0000000000</w:t>
+      </w:r>
+    </w:p>
+    <w:p>
+      <w:pPr>
+        <w:spacing w:after="0"/>
+      </w:pPr>
+      <w:r>
+        <w:t xml:space="preserve">  1.0    0.20000000  0.5178571   0.0000000000</w:t>
+      </w:r>
+    </w:p>
+    <w:p>
+      <w:pPr>
+        <w:spacing w:after="0"/>
+      </w:pPr>
+    </w:p>
+    <w:p>
+      <w:pPr>
+        <w:spacing w:after="0"/>
+      </w:pPr>
+      <w:r>
+        <w:t>Kappa was used to select the optimal model using the largest value.</w:t>
+      </w:r>
+    </w:p>
+    <w:p>
+      <w:pPr>
+        <w:spacing w:after="0"/>
+      </w:pPr>
+      <w:r>
+        <w:t>The final values used for the model were alpha = 1 and lambda = 0.05222222.</w:t>
+      </w:r>
+    </w:p>
+    <w:p>
+      <w:pPr>
+        <w:spacing w:after="0"/>
+      </w:pPr>
+    </w:p>
+    <w:p>
+      <w:pPr>
+        <w:spacing w:after="0"/>
+      </w:pPr>
+      <w:r>
+        <w:t>Confusion Matrix and Statistics</w:t>
+      </w:r>
+    </w:p>
+    <w:p>
+      <w:pPr>
+        <w:spacing w:after="0"/>
+      </w:pPr>
+    </w:p>
+    <w:p>
+      <w:pPr>
+        <w:spacing w:after="0"/>
+      </w:pPr>
+      <w:r>
+        <w:t xml:space="preserve">          Reference</w:t>
+      </w:r>
+    </w:p>
+    <w:p>
+      <w:pPr>
+        <w:spacing w:after="0"/>
+      </w:pPr>
+      <w:r>
+        <w:t xml:space="preserve">Prediction  Mild  </w:t>
+      </w:r>
+      <w:proofErr w:type="gramStart"/>
+      <w:r>
+        <w:t>None Severe</w:t>
+      </w:r>
+      <w:proofErr w:type="gramEnd"/>
+    </w:p>
+    <w:p>
+      <w:pPr>
+        <w:spacing w:after="0"/>
+      </w:pPr>
+      <w:r>
+        <w:t xml:space="preserve">    Mild   40942 28646   7541</w:t>
+      </w:r>
+    </w:p>
+    <w:p>
+      <w:pPr>
+        <w:spacing w:after="0"/>
+      </w:pPr>
+      <w:r>
+        <w:t xml:space="preserve">    None    9372  7586   2712</w:t>
+      </w:r>
+    </w:p>
+    <w:p>
+      <w:pPr>
+        <w:spacing w:after="0"/>
+      </w:pPr>
+      <w:r>
+        <w:t xml:space="preserve">    Severe   436   518    247</w:t>
+      </w:r>
+    </w:p>
+    <w:p>
+      <w:pPr>
+        <w:spacing w:after="0"/>
+      </w:pPr>
+    </w:p>
+    <w:p>
+      <w:pPr>
+        <w:spacing w:after="0"/>
+      </w:pPr>
+      <w:r>
+        <w:t>Overall Statistics</w:t>
+      </w:r>
+    </w:p>
+    <w:p>
+      <w:pPr>
+        <w:spacing w:after="0"/>
+      </w:pPr>
+      <w:r>
         <w:lastRenderedPageBreak/>
-        <w:t xml:space="preserve">  0.6    0.01000000  0.4728571   0.0564752673</w:t>
-      </w:r>
-    </w:p>
-    <w:p>
-      <w:pPr>
-        <w:spacing w:after="0"/>
-      </w:pPr>
-      <w:r>
-        <w:t xml:space="preserve">  0.6    0.03111111  0.4921429   0.0391936024</w:t>
-      </w:r>
-    </w:p>
-    <w:p>
-      <w:pPr>
-        <w:spacing w:after="0"/>
-      </w:pPr>
-      <w:r>
-        <w:t xml:space="preserve">  0.6    0.05222222  0.4942857   0.0200888134</w:t>
-      </w:r>
-    </w:p>
-    <w:p>
-      <w:pPr>
-        <w:spacing w:after="0"/>
-      </w:pPr>
-      <w:r>
-        <w:t xml:space="preserve">  0.6    0.07333333  0.5178571   0.0514859197</w:t>
-      </w:r>
-    </w:p>
-    <w:p>
-      <w:pPr>
-        <w:spacing w:after="0"/>
-      </w:pPr>
-      <w:r>
-        <w:t xml:space="preserve">  0.6    0.09444444  0.5235714   0.0497781152</w:t>
-      </w:r>
-    </w:p>
-    <w:p>
-      <w:pPr>
-        <w:spacing w:after="0"/>
-      </w:pPr>
-      <w:r>
-        <w:t xml:space="preserve">  0.6    0.11555556  0.5214286   0.0316071892</w:t>
-      </w:r>
-    </w:p>
-    <w:p>
-      <w:pPr>
-        <w:spacing w:after="0"/>
-      </w:pPr>
-      <w:r>
-        <w:t xml:space="preserve">  0.6    0.13666667  0.5307143   0.0398648657</w:t>
-      </w:r>
-    </w:p>
-    <w:p>
-      <w:pPr>
-        <w:spacing w:after="0"/>
-      </w:pPr>
-      <w:r>
-        <w:t xml:space="preserve">  0.6    0.15777778  0.5264286   0.0243914983</w:t>
-      </w:r>
-    </w:p>
-    <w:p>
-      <w:pPr>
-        <w:spacing w:after="0"/>
-      </w:pPr>
-      <w:r>
-        <w:t xml:space="preserve">  0.6    0.17888889  0.5221429   0.0106819257</w:t>
-      </w:r>
-    </w:p>
-    <w:p>
-      <w:pPr>
-        <w:spacing w:after="0"/>
-      </w:pPr>
-      <w:r>
-        <w:t xml:space="preserve">  0.6    0.20000000  0.5185714   0.0016842105</w:t>
-      </w:r>
-    </w:p>
-    <w:p>
-      <w:pPr>
-        <w:spacing w:after="0"/>
-      </w:pPr>
-      <w:r>
-        <w:t xml:space="preserve">  0.8    0.01000000  0.4700000   0.0461432548</w:t>
-      </w:r>
-    </w:p>
-    <w:p>
-      <w:pPr>
-        <w:spacing w:after="0"/>
-      </w:pPr>
-      <w:r>
-        <w:t xml:space="preserve">  0.8    0.03111111  0.4964286   0.0412768395</w:t>
-      </w:r>
-    </w:p>
-    <w:p>
-      <w:pPr>
-        <w:spacing w:after="0"/>
-      </w:pPr>
-      <w:r>
-        <w:t xml:space="preserve">  0.8    0.05222222  0.5171429   0.0528767505</w:t>
-      </w:r>
-    </w:p>
-    <w:p>
-      <w:pPr>
-        <w:spacing w:after="0"/>
-      </w:pPr>
-      <w:r>
-        <w:t xml:space="preserve">  0.8    0.07333333  0.5285714   0.0600318436</w:t>
-      </w:r>
-    </w:p>
-    <w:p>
-      <w:pPr>
-        <w:spacing w:after="0"/>
-      </w:pPr>
-      <w:r>
-        <w:t xml:space="preserve">  0.8    0.09444444  0.5250000   0.0360026895</w:t>
-      </w:r>
-    </w:p>
-    <w:p>
-      <w:pPr>
-        <w:spacing w:after="0"/>
-      </w:pPr>
-      <w:r>
-        <w:t xml:space="preserve">  0.8    0.11555556  0.5285714   0.0319252410</w:t>
-      </w:r>
-    </w:p>
-    <w:p>
-      <w:pPr>
-        <w:spacing w:after="0"/>
-      </w:pPr>
-      <w:r>
-        <w:t xml:space="preserve">  0.8    0.13666667  0.5221429   0.0106819257</w:t>
-      </w:r>
-    </w:p>
-    <w:p>
-      <w:pPr>
-        <w:spacing w:after="0"/>
-      </w:pPr>
-      <w:r>
-        <w:t xml:space="preserve">  0.8    0.15777778  0.5185714   0.0016842105</w:t>
-      </w:r>
-    </w:p>
-    <w:p>
-      <w:pPr>
-        <w:spacing w:after="0"/>
-      </w:pPr>
-      <w:r>
-        <w:t xml:space="preserve">  0.8    0.17888889  0.5178571   0.0000000000</w:t>
-      </w:r>
-    </w:p>
-    <w:p>
-      <w:pPr>
-        <w:spacing w:after="0"/>
-      </w:pPr>
-      <w:r>
-        <w:t xml:space="preserve">  0.8    0.20000000  0.5178571   0.0000000000</w:t>
-      </w:r>
-    </w:p>
-    <w:p>
-      <w:pPr>
-        <w:spacing w:after="0"/>
-      </w:pPr>
-      <w:r>
-        <w:t xml:space="preserve">  1.0    0.01000000  0.4742857   0.0484065446</w:t>
-      </w:r>
-    </w:p>
-    <w:p>
-      <w:pPr>
-        <w:spacing w:after="0"/>
-      </w:pPr>
-      <w:r>
-        <w:t xml:space="preserve">  1.0    0.03111111  0.4978571   0.0323704171</w:t>
-      </w:r>
-    </w:p>
-    <w:p>
-      <w:pPr>
-        <w:spacing w:after="0"/>
-      </w:pPr>
-      <w:r>
-        <w:t xml:space="preserve">  1.0    0.05222222  0.5278571   0.0694473883</w:t>
-      </w:r>
-    </w:p>
-    <w:p>
-      <w:pPr>
-        <w:spacing w:after="0"/>
-      </w:pPr>
-      <w:r>
-        <w:t xml:space="preserve">  1.0    0.07333333  0.5292857   0.0501477959</w:t>
-      </w:r>
-    </w:p>
-    <w:p>
-      <w:pPr>
-        <w:spacing w:after="0"/>
-      </w:pPr>
-      <w:r>
-        <w:t xml:space="preserve">  1.0    0.09444444  0.5271429   0.0291839899</w:t>
-      </w:r>
-    </w:p>
-    <w:p>
-      <w:pPr>
-        <w:spacing w:after="0"/>
-      </w:pPr>
-      <w:r>
-        <w:t xml:space="preserve">  1.0    0.11555556  0.5207143   0.0067192064</w:t>
-      </w:r>
-    </w:p>
-    <w:p>
-      <w:pPr>
-        <w:spacing w:after="0"/>
-      </w:pPr>
-      <w:r>
-        <w:t xml:space="preserve">  1.0    0.13666667  0.5185714   0.0016842105</w:t>
-      </w:r>
-    </w:p>
-    <w:p>
-      <w:pPr>
-        <w:spacing w:after="0"/>
-      </w:pPr>
-      <w:r>
-        <w:t xml:space="preserve">  1.0    0.15777778  0.5178571   0.0000000000</w:t>
-      </w:r>
-    </w:p>
-    <w:p>
-      <w:pPr>
-        <w:spacing w:after="0"/>
-      </w:pPr>
-      <w:r>
-        <w:t xml:space="preserve">  1.0    0.17888889  0.5178571   0.0000000000</w:t>
-      </w:r>
-    </w:p>
-    <w:p>
-      <w:pPr>
-        <w:spacing w:after="0"/>
-      </w:pPr>
-      <w:r>
-        <w:t xml:space="preserve">  1.0    0.20000000  0.5178571   0.0000000000</w:t>
-      </w:r>
-    </w:p>
-    <w:p>
-      <w:pPr>
-        <w:spacing w:after="0"/>
-      </w:pPr>
-    </w:p>
-    <w:p>
-      <w:pPr>
-        <w:spacing w:after="0"/>
-      </w:pPr>
-      <w:r>
-        <w:t>Kappa was used to select the optimal model using the largest value.</w:t>
-      </w:r>
-    </w:p>
-    <w:p>
-      <w:pPr>
-        <w:spacing w:after="0"/>
-      </w:pPr>
-      <w:r>
-        <w:t>The final values used for the model were alpha = 1 and lambda = 0.05222222.</w:t>
-      </w:r>
-    </w:p>
-    <w:p>
-      <w:pPr>
-        <w:spacing w:after="0"/>
-      </w:pPr>
-    </w:p>
-    <w:p>
-      <w:pPr>
-        <w:spacing w:after="0"/>
-      </w:pPr>
-      <w:r>
-        <w:t>Confusion Matrix and Statistics</w:t>
-      </w:r>
-    </w:p>
-    <w:p>
-      <w:pPr>
-        <w:spacing w:after="0"/>
-      </w:pPr>
-    </w:p>
-    <w:p>
-      <w:pPr>
-        <w:spacing w:after="0"/>
-      </w:pPr>
-      <w:r>
-        <w:t xml:space="preserve">          Reference</w:t>
-      </w:r>
-    </w:p>
-    <w:p>
-      <w:pPr>
-        <w:spacing w:after="0"/>
-      </w:pPr>
-      <w:r>
-        <w:t>Prediction  Mild  None Severe</w:t>
-      </w:r>
-    </w:p>
-    <w:p>
-      <w:pPr>
-        <w:spacing w:after="0"/>
-      </w:pPr>
-      <w:r>
-        <w:t xml:space="preserve">    Mild   40942 28646   7541</w:t>
-      </w:r>
-    </w:p>
-    <w:p>
-      <w:pPr>
-        <w:spacing w:after="0"/>
-      </w:pPr>
-      <w:r>
-        <w:t xml:space="preserve">    None    9372  7586   2712</w:t>
-      </w:r>
-    </w:p>
-    <w:p>
-      <w:pPr>
-        <w:spacing w:after="0"/>
-      </w:pPr>
-      <w:r>
-        <w:t xml:space="preserve">    Severe   436   518    247</w:t>
-      </w:r>
-    </w:p>
-    <w:p>
-      <w:pPr>
-        <w:spacing w:after="0"/>
-      </w:pPr>
-    </w:p>
-    <w:p>
-      <w:pPr>
-        <w:spacing w:after="0"/>
-      </w:pPr>
-      <w:r>
-        <w:t>Overall Statistics</w:t>
-      </w:r>
-    </w:p>
-    <w:p>
-      <w:pPr>
-        <w:spacing w:after="0"/>
-      </w:pPr>
-      <w:r>
         <w:t xml:space="preserve">                                          </w:t>
       </w:r>
     </w:p>
@@ -2140,7 +2238,6 @@
         <w:spacing w:after="0"/>
       </w:pPr>
       <w:r>
-        <w:lastRenderedPageBreak/>
         <w:t xml:space="preserve">               Accuracy : 0.4977          </w:t>
       </w:r>
     </w:p>
@@ -2197,7 +2294,15 @@
         <w:spacing w:after="0"/>
       </w:pPr>
       <w:r>
-        <w:t xml:space="preserve"> Mcnemar's Test P-Value : &lt;2e-16          </w:t>
+        <w:t xml:space="preserve"> </w:t>
+      </w:r>
+      <w:proofErr w:type="spellStart"/>
+      <w:r>
+        <w:t>Mcnemar's</w:t>
+      </w:r>
+      <w:proofErr w:type="spellEnd"/>
+      <w:r>
+        <w:t xml:space="preserve"> Test P-Value : &lt;2e-16          </w:t>
       </w:r>
     </w:p>
     <w:p>
@@ -2247,15 +2352,31 @@
         <w:spacing w:after="0"/>
       </w:pPr>
       <w:r>
-        <w:t>Pos Pred Value            0.5308     0.38566       0.20566</w:t>
-      </w:r>
-    </w:p>
-    <w:p>
-      <w:pPr>
-        <w:spacing w:after="0"/>
-      </w:pPr>
-      <w:r>
-        <w:t>Neg Pred Value            0.5301     0.62768       0.89408</w:t>
+        <w:t xml:space="preserve">Pos </w:t>
+      </w:r>
+      <w:proofErr w:type="spellStart"/>
+      <w:r>
+        <w:t>Pred</w:t>
+      </w:r>
+      <w:proofErr w:type="spellEnd"/>
+      <w:r>
+        <w:t xml:space="preserve"> Value            0.5308     0.38566       0.20566</w:t>
+      </w:r>
+    </w:p>
+    <w:p>
+      <w:pPr>
+        <w:spacing w:after="0"/>
+      </w:pPr>
+      <w:r>
+        <w:t xml:space="preserve">Neg </w:t>
+      </w:r>
+      <w:proofErr w:type="spellStart"/>
+      <w:r>
+        <w:t>Pred</w:t>
+      </w:r>
+      <w:proofErr w:type="spellEnd"/>
+      <w:r>
+        <w:t xml:space="preserve"> Value            0.5301     0.62768       0.89408</w:t>
       </w:r>
     </w:p>
     <w:p>
@@ -2422,6 +2543,7 @@
         <w:spacing w:after="0"/>
       </w:pPr>
       <w:r>
+        <w:lastRenderedPageBreak/>
         <w:t>Resampling results across tuning parameters:</w:t>
       </w:r>
     </w:p>
@@ -2776,7 +2898,6 @@
         <w:spacing w:after="0"/>
       </w:pPr>
       <w:r>
-        <w:lastRenderedPageBreak/>
         <w:t>Kappa was used to select the optimal model using the largest value.</w:t>
       </w:r>
     </w:p>
@@ -2906,6 +3027,2884 @@
       <w:r>
         <w:t>a)</w:t>
       </w:r>
+    </w:p>
+    <w:p>
+      <w:pPr>
+        <w:spacing w:after="0"/>
+      </w:pPr>
+      <w:r>
+        <w:t>b) For this dataset, since the response variable has two levels, I chose ROC to optimize the models. The best model will have the highest area under the ROC curve</w:t>
+      </w:r>
+      <w:r>
+        <w:t xml:space="preserve"> and the highest accuracy.</w:t>
+      </w:r>
+    </w:p>
+    <w:p>
+      <w:pPr>
+        <w:spacing w:after="0"/>
+      </w:pPr>
+      <w:r>
+        <w:t>c)</w:t>
+      </w:r>
+    </w:p>
+    <w:tbl>
+      <w:tblPr>
+        <w:tblStyle w:val="TableGrid"/>
+        <w:tblW w:w="0" w:type="auto"/>
+        <w:tblLook w:val="04A0" w:firstRow="1" w:lastRow="0" w:firstColumn="1" w:lastColumn="0" w:noHBand="0" w:noVBand="1"/>
+      </w:tblPr>
+      <w:tblGrid>
+        <w:gridCol w:w="1997"/>
+        <w:gridCol w:w="1941"/>
+        <w:gridCol w:w="1865"/>
+        <w:gridCol w:w="1612"/>
+        <w:gridCol w:w="1935"/>
+      </w:tblGrid>
+      <w:tr>
+        <w:tc>
+          <w:tcPr>
+            <w:tcW w:w="1997" w:type="dxa"/>
+          </w:tcPr>
+          <w:p>
+            <w:pPr>
+              <w:rPr>
+                <w:b/>
+                <w:bCs/>
+              </w:rPr>
+            </w:pPr>
+            <w:r>
+              <w:rPr>
+                <w:b/>
+                <w:bCs/>
+              </w:rPr>
+              <w:t>Model</w:t>
+            </w:r>
+          </w:p>
+        </w:tc>
+        <w:tc>
+          <w:tcPr>
+            <w:tcW w:w="1941" w:type="dxa"/>
+          </w:tcPr>
+          <w:p>
+            <w:pPr>
+              <w:rPr>
+                <w:b/>
+                <w:bCs/>
+              </w:rPr>
+            </w:pPr>
+            <w:r>
+              <w:rPr>
+                <w:b/>
+                <w:bCs/>
+              </w:rPr>
+              <w:t>Tuning Parameter</w:t>
+            </w:r>
+          </w:p>
+        </w:tc>
+        <w:tc>
+          <w:tcPr>
+            <w:tcW w:w="1865" w:type="dxa"/>
+          </w:tcPr>
+          <w:p>
+            <w:pPr>
+              <w:rPr>
+                <w:b/>
+                <w:bCs/>
+              </w:rPr>
+            </w:pPr>
+            <w:r>
+              <w:rPr>
+                <w:b/>
+                <w:bCs/>
+              </w:rPr>
+              <w:t xml:space="preserve">Training </w:t>
+            </w:r>
+            <w:r>
+              <w:rPr>
+                <w:b/>
+                <w:bCs/>
+              </w:rPr>
+              <w:t>AOC</w:t>
+            </w:r>
+          </w:p>
+        </w:tc>
+        <w:tc>
+          <w:tcPr>
+            <w:tcW w:w="1612" w:type="dxa"/>
+          </w:tcPr>
+          <w:p>
+            <w:pPr>
+              <w:rPr>
+                <w:b/>
+                <w:bCs/>
+              </w:rPr>
+            </w:pPr>
+            <w:r>
+              <w:rPr>
+                <w:b/>
+                <w:bCs/>
+              </w:rPr>
+              <w:t>Training Accuracy</w:t>
+            </w:r>
+          </w:p>
+        </w:tc>
+        <w:tc>
+          <w:tcPr>
+            <w:tcW w:w="1935" w:type="dxa"/>
+          </w:tcPr>
+          <w:p>
+            <w:pPr>
+              <w:rPr>
+                <w:b/>
+                <w:bCs/>
+              </w:rPr>
+            </w:pPr>
+            <w:r>
+              <w:rPr>
+                <w:b/>
+                <w:bCs/>
+              </w:rPr>
+              <w:t xml:space="preserve">Testing </w:t>
+            </w:r>
+            <w:r>
+              <w:rPr>
+                <w:b/>
+                <w:bCs/>
+              </w:rPr>
+              <w:t>Accuracy</w:t>
+            </w:r>
+          </w:p>
+        </w:tc>
+      </w:tr>
+      <w:tr>
+        <w:tc>
+          <w:tcPr>
+            <w:tcW w:w="1997" w:type="dxa"/>
+          </w:tcPr>
+          <w:p>
+            <w:r>
+              <w:lastRenderedPageBreak/>
+              <w:t>Logistic Regression</w:t>
+            </w:r>
+          </w:p>
+        </w:tc>
+        <w:tc>
+          <w:tcPr>
+            <w:tcW w:w="1941" w:type="dxa"/>
+          </w:tcPr>
+          <w:p>
+            <w:r>
+              <w:t>N/A</w:t>
+            </w:r>
+          </w:p>
+        </w:tc>
+        <w:tc>
+          <w:tcPr>
+            <w:tcW w:w="1865" w:type="dxa"/>
+          </w:tcPr>
+          <w:p>
+            <w:r>
+              <w:t>0.8092</w:t>
+            </w:r>
+          </w:p>
+        </w:tc>
+        <w:tc>
+          <w:tcPr>
+            <w:tcW w:w="1612" w:type="dxa"/>
+          </w:tcPr>
+          <w:p>
+            <w:r>
+              <w:t>0.864</w:t>
+            </w:r>
+          </w:p>
+        </w:tc>
+        <w:tc>
+          <w:tcPr>
+            <w:tcW w:w="1935" w:type="dxa"/>
+          </w:tcPr>
+          <w:p>
+            <w:r>
+              <w:t>0.8708709</w:t>
+            </w:r>
+          </w:p>
+        </w:tc>
+      </w:tr>
+      <w:tr>
+        <w:tc>
+          <w:tcPr>
+            <w:tcW w:w="1997" w:type="dxa"/>
+          </w:tcPr>
+          <w:p>
+            <w:r>
+              <w:t>Linear Discriminant Analysis</w:t>
+            </w:r>
+          </w:p>
+        </w:tc>
+        <w:tc>
+          <w:tcPr>
+            <w:tcW w:w="1941" w:type="dxa"/>
+          </w:tcPr>
+          <w:p>
+            <w:r>
+              <w:t>N/A</w:t>
+            </w:r>
+          </w:p>
+        </w:tc>
+        <w:tc>
+          <w:tcPr>
+            <w:tcW w:w="1865" w:type="dxa"/>
+          </w:tcPr>
+          <w:p>
+            <w:r>
+              <w:t>0.8142</w:t>
+            </w:r>
+          </w:p>
+        </w:tc>
+        <w:tc>
+          <w:tcPr>
+            <w:tcW w:w="1612" w:type="dxa"/>
+          </w:tcPr>
+          <w:p>
+            <w:r>
+              <w:t>0.8569</w:t>
+            </w:r>
+          </w:p>
+        </w:tc>
+        <w:tc>
+          <w:tcPr>
+            <w:tcW w:w="1935" w:type="dxa"/>
+          </w:tcPr>
+          <w:p>
+            <w:r>
+              <w:t>0.8648649</w:t>
+            </w:r>
+          </w:p>
+        </w:tc>
+      </w:tr>
+      <w:tr>
+        <w:tc>
+          <w:tcPr>
+            <w:tcW w:w="1997" w:type="dxa"/>
+          </w:tcPr>
+          <w:p>
+            <w:r>
+              <w:t>Partial Least Squares</w:t>
+            </w:r>
+          </w:p>
+        </w:tc>
+        <w:tc>
+          <w:tcPr>
+            <w:tcW w:w="1941" w:type="dxa"/>
+          </w:tcPr>
+          <w:p>
+            <w:proofErr w:type="spellStart"/>
+            <w:r>
+              <w:t>ncomp</w:t>
+            </w:r>
+            <w:proofErr w:type="spellEnd"/>
+            <w:r>
+              <w:t xml:space="preserve"> = 5</w:t>
+            </w:r>
+          </w:p>
+        </w:tc>
+        <w:tc>
+          <w:tcPr>
+            <w:tcW w:w="1865" w:type="dxa"/>
+          </w:tcPr>
+          <w:p/>
+        </w:tc>
+        <w:tc>
+          <w:tcPr>
+            <w:tcW w:w="1612" w:type="dxa"/>
+          </w:tcPr>
+          <w:p/>
+        </w:tc>
+        <w:tc>
+          <w:tcPr>
+            <w:tcW w:w="1935" w:type="dxa"/>
+          </w:tcPr>
+          <w:p>
+            <w:r>
+              <w:t>0.8708709</w:t>
+            </w:r>
+          </w:p>
+        </w:tc>
+      </w:tr>
+      <w:tr>
+        <w:tc>
+          <w:tcPr>
+            <w:tcW w:w="1997" w:type="dxa"/>
+          </w:tcPr>
+          <w:p>
+            <w:r>
+              <w:t>Penalized Models</w:t>
+            </w:r>
+          </w:p>
+        </w:tc>
+        <w:tc>
+          <w:tcPr>
+            <w:tcW w:w="1941" w:type="dxa"/>
+          </w:tcPr>
+          <w:p>
+            <w:r>
+              <w:t>alpha = 0.6 and lambda = 0.01</w:t>
+            </w:r>
+          </w:p>
+        </w:tc>
+        <w:tc>
+          <w:tcPr>
+            <w:tcW w:w="1865" w:type="dxa"/>
+          </w:tcPr>
+          <w:p>
+            <w:r>
+              <w:t>0.764</w:t>
+            </w:r>
+          </w:p>
+        </w:tc>
+        <w:tc>
+          <w:tcPr>
+            <w:tcW w:w="1612" w:type="dxa"/>
+          </w:tcPr>
+          <w:p>
+            <w:r>
+              <w:t>0.861</w:t>
+            </w:r>
+          </w:p>
+        </w:tc>
+        <w:tc>
+          <w:tcPr>
+            <w:tcW w:w="1935" w:type="dxa"/>
+          </w:tcPr>
+          <w:p>
+            <w:r>
+              <w:t>0.8728729</w:t>
+            </w:r>
+          </w:p>
+        </w:tc>
+      </w:tr>
+      <w:tr>
+        <w:tc>
+          <w:tcPr>
+            <w:tcW w:w="1997" w:type="dxa"/>
+          </w:tcPr>
+          <w:p>
+            <w:r>
+              <w:t>Nearest Shrunken Centroids</w:t>
+            </w:r>
+          </w:p>
+        </w:tc>
+        <w:tc>
+          <w:tcPr>
+            <w:tcW w:w="1941" w:type="dxa"/>
+          </w:tcPr>
+          <w:p>
+            <w:r>
+              <w:t>threshold = 0.5</w:t>
+            </w:r>
+          </w:p>
+        </w:tc>
+        <w:tc>
+          <w:tcPr>
+            <w:tcW w:w="1865" w:type="dxa"/>
+          </w:tcPr>
+          <w:p/>
+        </w:tc>
+        <w:tc>
+          <w:tcPr>
+            <w:tcW w:w="1612" w:type="dxa"/>
+          </w:tcPr>
+          <w:p/>
+        </w:tc>
+        <w:tc>
+          <w:tcPr>
+            <w:tcW w:w="1935" w:type="dxa"/>
+          </w:tcPr>
+          <w:p>
+            <w:r>
+              <w:t>0.8588589</w:t>
+            </w:r>
+          </w:p>
+        </w:tc>
+      </w:tr>
+    </w:tbl>
+    <w:p>
+      <w:pPr>
+        <w:spacing w:after="0"/>
+      </w:pPr>
+    </w:p>
+    <w:p>
+      <w:pPr>
+        <w:spacing w:after="0"/>
+        <w:rPr>
+          <w:b/>
+          <w:bCs/>
+        </w:rPr>
+      </w:pPr>
+      <w:r>
+        <w:rPr>
+          <w:b/>
+          <w:bCs/>
+        </w:rPr>
+        <w:t>Logistic Regression</w:t>
+      </w:r>
+    </w:p>
+    <w:p>
+      <w:pPr>
+        <w:spacing w:after="0"/>
+        <w:rPr>
+          <w:b/>
+          <w:bCs/>
+        </w:rPr>
+      </w:pPr>
+    </w:p>
+    <w:p>
+      <w:pPr>
+        <w:spacing w:after="0"/>
+      </w:pPr>
+      <w:r>
+        <w:t xml:space="preserve">Generalized Linear Model </w:t>
+      </w:r>
+    </w:p>
+    <w:p>
+      <w:pPr>
+        <w:spacing w:after="0"/>
+      </w:pPr>
+    </w:p>
+    <w:p>
+      <w:pPr>
+        <w:spacing w:after="0"/>
+      </w:pPr>
+      <w:r>
+        <w:t>4001 samples</w:t>
+      </w:r>
+    </w:p>
+    <w:p>
+      <w:pPr>
+        <w:spacing w:after="0"/>
+      </w:pPr>
+      <w:r>
+        <w:t xml:space="preserve">  67 </w:t>
+      </w:r>
+      <w:proofErr w:type="gramStart"/>
+      <w:r>
+        <w:t>predictor</w:t>
+      </w:r>
+      <w:proofErr w:type="gramEnd"/>
+    </w:p>
+    <w:p>
+      <w:pPr>
+        <w:spacing w:after="0"/>
+      </w:pPr>
+      <w:r>
+        <w:t xml:space="preserve">   2 classes: 'yes', 'no' </w:t>
+      </w:r>
+    </w:p>
+    <w:p>
+      <w:pPr>
+        <w:spacing w:after="0"/>
+      </w:pPr>
+    </w:p>
+    <w:p>
+      <w:pPr>
+        <w:spacing w:after="0"/>
+      </w:pPr>
+      <w:r>
+        <w:t>No pre-processing</w:t>
+      </w:r>
+    </w:p>
+    <w:p>
+      <w:pPr>
+        <w:spacing w:after="0"/>
+      </w:pPr>
+      <w:r>
+        <w:t xml:space="preserve">Resampling: Repeated Train/Test Splits Estimated (25 reps, 75%) </w:t>
+      </w:r>
+    </w:p>
+    <w:p>
+      <w:pPr>
+        <w:spacing w:after="0"/>
+      </w:pPr>
+      <w:r>
+        <w:t xml:space="preserve">Summary of sample sizes: 3002, 3002, 3002, 3002, 3002, 3002, ... </w:t>
+      </w:r>
+    </w:p>
+    <w:p>
+      <w:pPr>
+        <w:spacing w:after="0"/>
+      </w:pPr>
+      <w:r>
+        <w:t>Resampling results:</w:t>
+      </w:r>
+    </w:p>
+    <w:p>
+      <w:pPr>
+        <w:spacing w:after="0"/>
+      </w:pPr>
+    </w:p>
+    <w:p>
+      <w:pPr>
+        <w:spacing w:after="0"/>
+      </w:pPr>
+      <w:r>
+        <w:t xml:space="preserve">  ROC       Sens       Spec     </w:t>
+      </w:r>
+    </w:p>
+    <w:p>
+      <w:pPr>
+        <w:spacing w:after="0"/>
+      </w:pPr>
+      <w:r>
+        <w:t xml:space="preserve">  0.809527  0.2357447  0.9672261</w:t>
+      </w:r>
+    </w:p>
+    <w:p>
+      <w:pPr>
+        <w:spacing w:after="0"/>
+      </w:pPr>
+    </w:p>
+    <w:p>
+      <w:pPr>
+        <w:spacing w:after="0"/>
+      </w:pPr>
+      <w:r>
+        <w:t>Confusion Matrix and Statistics</w:t>
+      </w:r>
+    </w:p>
+    <w:p>
+      <w:pPr>
+        <w:spacing w:after="0"/>
+      </w:pPr>
+    </w:p>
+    <w:p>
+      <w:pPr>
+        <w:spacing w:after="0"/>
+      </w:pPr>
+      <w:r>
+        <w:t xml:space="preserve">          Reference</w:t>
+      </w:r>
+    </w:p>
+    <w:p>
+      <w:pPr>
+        <w:spacing w:after="0"/>
+      </w:pPr>
+      <w:r>
+        <w:t>Prediction   yes    no</w:t>
+      </w:r>
+    </w:p>
+    <w:p>
+      <w:pPr>
+        <w:spacing w:after="0"/>
+      </w:pPr>
+      <w:r>
+        <w:t xml:space="preserve">       yes   831   703</w:t>
+      </w:r>
+    </w:p>
+    <w:p>
+      <w:pPr>
+        <w:spacing w:after="0"/>
+      </w:pPr>
+      <w:r>
+        <w:t xml:space="preserve">       no   2694 20747</w:t>
+      </w:r>
+    </w:p>
+    <w:p>
+      <w:pPr>
+        <w:spacing w:after="0"/>
+      </w:pPr>
+      <w:r>
+        <w:t xml:space="preserve">                                          </w:t>
+      </w:r>
+    </w:p>
+    <w:p>
+      <w:pPr>
+        <w:spacing w:after="0"/>
+      </w:pPr>
+      <w:r>
+        <w:t xml:space="preserve">               Accuracy : 0.864           </w:t>
+      </w:r>
+    </w:p>
+    <w:p>
+      <w:pPr>
+        <w:spacing w:after="0"/>
+      </w:pPr>
+      <w:r>
+        <w:t xml:space="preserve">                 95% CI : (0.8597, 0.8682)</w:t>
+      </w:r>
+    </w:p>
+    <w:p>
+      <w:pPr>
+        <w:spacing w:after="0"/>
+      </w:pPr>
+      <w:r>
+        <w:t xml:space="preserve">    No Information Rate : 0.8589          </w:t>
+      </w:r>
+    </w:p>
+    <w:p>
+      <w:pPr>
+        <w:spacing w:after="0"/>
+      </w:pPr>
+      <w:r>
+        <w:t xml:space="preserve">    P-Value [Acc &gt; NIR] : 0.009985        </w:t>
+      </w:r>
+    </w:p>
+    <w:p>
+      <w:pPr>
+        <w:spacing w:after="0"/>
+      </w:pPr>
+      <w:r>
+        <w:t xml:space="preserve">                                          </w:t>
+      </w:r>
+    </w:p>
+    <w:p>
+      <w:pPr>
+        <w:spacing w:after="0"/>
+      </w:pPr>
+      <w:r>
+        <w:t xml:space="preserve">                  Kappa : 0.2657          </w:t>
+      </w:r>
+    </w:p>
+    <w:p>
+      <w:pPr>
+        <w:spacing w:after="0"/>
+      </w:pPr>
+      <w:r>
+        <w:t xml:space="preserve">                                          </w:t>
+      </w:r>
+    </w:p>
+    <w:p>
+      <w:pPr>
+        <w:spacing w:after="0"/>
+      </w:pPr>
+      <w:r>
+        <w:t xml:space="preserve"> </w:t>
+      </w:r>
+      <w:proofErr w:type="spellStart"/>
+      <w:r>
+        <w:t>Mcnemar's</w:t>
+      </w:r>
+      <w:proofErr w:type="spellEnd"/>
+      <w:r>
+        <w:t xml:space="preserve"> Test P-Value : &lt; 2.2e-16       </w:t>
+      </w:r>
+    </w:p>
+    <w:p>
+      <w:pPr>
+        <w:spacing w:after="0"/>
+      </w:pPr>
+      <w:r>
+        <w:t xml:space="preserve">                                          </w:t>
+      </w:r>
+    </w:p>
+    <w:p>
+      <w:pPr>
+        <w:spacing w:after="0"/>
+      </w:pPr>
+      <w:r>
+        <w:t xml:space="preserve">            Sensitivity : 0.23574         </w:t>
+      </w:r>
+    </w:p>
+    <w:p>
+      <w:pPr>
+        <w:spacing w:after="0"/>
+      </w:pPr>
+      <w:r>
+        <w:t xml:space="preserve">            Specificity : 0.96723         </w:t>
+      </w:r>
+    </w:p>
+    <w:p>
+      <w:pPr>
+        <w:spacing w:after="0"/>
+      </w:pPr>
+      <w:r>
+        <w:t xml:space="preserve">         Pos </w:t>
+      </w:r>
+      <w:proofErr w:type="spellStart"/>
+      <w:r>
+        <w:t>Pred</w:t>
+      </w:r>
+      <w:proofErr w:type="spellEnd"/>
+      <w:r>
+        <w:t xml:space="preserve"> Value : 0.54172         </w:t>
+      </w:r>
+    </w:p>
+    <w:p>
+      <w:pPr>
+        <w:spacing w:after="0"/>
+      </w:pPr>
+      <w:r>
+        <w:lastRenderedPageBreak/>
+        <w:t xml:space="preserve">         Neg </w:t>
+      </w:r>
+      <w:proofErr w:type="spellStart"/>
+      <w:r>
+        <w:t>Pred</w:t>
+      </w:r>
+      <w:proofErr w:type="spellEnd"/>
+      <w:r>
+        <w:t xml:space="preserve"> Value : 0.88507         </w:t>
+      </w:r>
+    </w:p>
+    <w:p>
+      <w:pPr>
+        <w:spacing w:after="0"/>
+      </w:pPr>
+      <w:r>
+        <w:t xml:space="preserve">             Prevalence : 0.14114         </w:t>
+      </w:r>
+    </w:p>
+    <w:p>
+      <w:pPr>
+        <w:spacing w:after="0"/>
+      </w:pPr>
+      <w:r>
+        <w:t xml:space="preserve">         Detection Rate : 0.03327         </w:t>
+      </w:r>
+    </w:p>
+    <w:p>
+      <w:pPr>
+        <w:spacing w:after="0"/>
+      </w:pPr>
+      <w:r>
+        <w:t xml:space="preserve">   Detection Prevalence : 0.06142         </w:t>
+      </w:r>
+    </w:p>
+    <w:p>
+      <w:pPr>
+        <w:spacing w:after="0"/>
+      </w:pPr>
+      <w:r>
+        <w:t xml:space="preserve">      Balanced Accuracy : 0.60149         </w:t>
+      </w:r>
+    </w:p>
+    <w:p>
+      <w:pPr>
+        <w:spacing w:after="0"/>
+      </w:pPr>
+      <w:r>
+        <w:t xml:space="preserve">                                          </w:t>
+      </w:r>
+    </w:p>
+    <w:p>
+      <w:pPr>
+        <w:spacing w:after="0"/>
+      </w:pPr>
+      <w:r>
+        <w:t xml:space="preserve">       'Positive' Class : yes    </w:t>
+      </w:r>
+    </w:p>
+    <w:p>
+      <w:pPr>
+        <w:spacing w:after="0"/>
+      </w:pPr>
+      <w:r>
+        <w:rPr>
+          <w:noProof/>
+        </w:rPr>
+        <w:drawing>
+          <wp:inline distT="0" distB="0" distL="0" distR="0" wp14:anchorId="2B19CAC5" wp14:editId="17170D89">
+            <wp:extent cx="3916680" cy="2301468"/>
+            <wp:effectExtent l="0" t="0" r="7620" b="3810"/>
+            <wp:docPr id="10" name="Picture 10"/>
+            <wp:cNvGraphicFramePr>
+              <a:graphicFrameLocks xmlns:a="http://schemas.openxmlformats.org/drawingml/2006/main" noChangeAspect="1"/>
+            </wp:cNvGraphicFramePr>
+            <a:graphic xmlns:a="http://schemas.openxmlformats.org/drawingml/2006/main">
+              <a:graphicData uri="http://schemas.openxmlformats.org/drawingml/2006/picture">
+                <pic:pic xmlns:pic="http://schemas.openxmlformats.org/drawingml/2006/picture">
+                  <pic:nvPicPr>
+                    <pic:cNvPr id="1" name=""/>
+                    <pic:cNvPicPr/>
+                  </pic:nvPicPr>
+                  <pic:blipFill>
+                    <a:blip r:embed="rId9"/>
+                    <a:stretch>
+                      <a:fillRect/>
+                    </a:stretch>
+                  </pic:blipFill>
+                  <pic:spPr>
+                    <a:xfrm>
+                      <a:off x="0" y="0"/>
+                      <a:ext cx="3960208" cy="2327046"/>
+                    </a:xfrm>
+                    <a:prstGeom prst="rect">
+                      <a:avLst/>
+                    </a:prstGeom>
+                  </pic:spPr>
+                </pic:pic>
+              </a:graphicData>
+            </a:graphic>
+          </wp:inline>
+        </w:drawing>
+      </w:r>
+    </w:p>
+    <w:p>
+      <w:pPr>
+        <w:spacing w:after="0"/>
+        <w:rPr>
+          <w:b/>
+          <w:bCs/>
+        </w:rPr>
+      </w:pPr>
+      <w:r>
+        <w:rPr>
+          <w:b/>
+          <w:bCs/>
+        </w:rPr>
+        <w:t>Linear Discriminant Analysis</w:t>
+      </w:r>
+    </w:p>
+    <w:p>
+      <w:pPr>
+        <w:spacing w:after="0"/>
+      </w:pPr>
+      <w:r>
+        <w:t xml:space="preserve">Linear Discriminant Analysis </w:t>
+      </w:r>
+    </w:p>
+    <w:p>
+      <w:pPr>
+        <w:spacing w:after="0"/>
+      </w:pPr>
+    </w:p>
+    <w:p>
+      <w:pPr>
+        <w:spacing w:after="0"/>
+      </w:pPr>
+      <w:r>
+        <w:t>4001 samples</w:t>
+      </w:r>
+    </w:p>
+    <w:p>
+      <w:pPr>
+        <w:spacing w:after="0"/>
+      </w:pPr>
+      <w:r>
+        <w:t xml:space="preserve">  67 </w:t>
+      </w:r>
+      <w:proofErr w:type="gramStart"/>
+      <w:r>
+        <w:t>predictor</w:t>
+      </w:r>
+      <w:proofErr w:type="gramEnd"/>
+    </w:p>
+    <w:p>
+      <w:pPr>
+        <w:spacing w:after="0"/>
+      </w:pPr>
+      <w:r>
+        <w:t xml:space="preserve">   2 classes: 'yes', 'no' </w:t>
+      </w:r>
+    </w:p>
+    <w:p>
+      <w:pPr>
+        <w:spacing w:after="0"/>
+      </w:pPr>
+    </w:p>
+    <w:p>
+      <w:pPr>
+        <w:spacing w:after="0"/>
+      </w:pPr>
+      <w:r>
+        <w:t>No pre-processing</w:t>
+      </w:r>
+    </w:p>
+    <w:p>
+      <w:pPr>
+        <w:spacing w:after="0"/>
+      </w:pPr>
+      <w:r>
+        <w:t xml:space="preserve">Resampling: Repeated Train/Test Splits Estimated (25 reps, 75%) </w:t>
+      </w:r>
+    </w:p>
+    <w:p>
+      <w:pPr>
+        <w:spacing w:after="0"/>
+      </w:pPr>
+      <w:r>
+        <w:t xml:space="preserve">Summary of sample sizes: 3002, 3002, 3002, 3002, 3002, 3002, ... </w:t>
+      </w:r>
+    </w:p>
+    <w:p>
+      <w:pPr>
+        <w:spacing w:after="0"/>
+      </w:pPr>
+      <w:r>
+        <w:t>Resampling results:</w:t>
+      </w:r>
+    </w:p>
+    <w:p>
+      <w:pPr>
+        <w:spacing w:after="0"/>
+      </w:pPr>
+    </w:p>
+    <w:p>
+      <w:pPr>
+        <w:spacing w:after="0"/>
+      </w:pPr>
+      <w:r>
+        <w:t xml:space="preserve">  ROC        Sens       Spec     </w:t>
+      </w:r>
+    </w:p>
+    <w:p>
+      <w:pPr>
+        <w:spacing w:after="0"/>
+      </w:pPr>
+      <w:r>
+        <w:t xml:space="preserve">  0.8148725  0.2539007  0.9559907</w:t>
+      </w:r>
+    </w:p>
+    <w:p>
+      <w:pPr>
+        <w:spacing w:after="0"/>
+      </w:pPr>
+    </w:p>
+    <w:p>
+      <w:pPr>
+        <w:spacing w:after="0"/>
+      </w:pPr>
+      <w:r>
+        <w:t>Confusion Matrix and Statistics</w:t>
+      </w:r>
+    </w:p>
+    <w:p>
+      <w:pPr>
+        <w:spacing w:after="0"/>
+      </w:pPr>
+    </w:p>
+    <w:p>
+      <w:pPr>
+        <w:spacing w:after="0"/>
+      </w:pPr>
+      <w:r>
+        <w:t xml:space="preserve">          Reference</w:t>
+      </w:r>
+    </w:p>
+    <w:p>
+      <w:pPr>
+        <w:spacing w:after="0"/>
+      </w:pPr>
+      <w:r>
+        <w:t>Prediction   yes    no</w:t>
+      </w:r>
+    </w:p>
+    <w:p>
+      <w:pPr>
+        <w:spacing w:after="0"/>
+      </w:pPr>
+      <w:r>
+        <w:t xml:space="preserve">       yes   895   944</w:t>
+      </w:r>
+    </w:p>
+    <w:p>
+      <w:pPr>
+        <w:spacing w:after="0"/>
+      </w:pPr>
+      <w:r>
+        <w:t xml:space="preserve">       no   2630 20506</w:t>
+      </w:r>
+    </w:p>
+    <w:p>
+      <w:pPr>
+        <w:spacing w:after="0"/>
+      </w:pPr>
+      <w:r>
+        <w:t xml:space="preserve">                                          </w:t>
+      </w:r>
+    </w:p>
+    <w:p>
+      <w:pPr>
+        <w:spacing w:after="0"/>
+      </w:pPr>
+      <w:r>
+        <w:t xml:space="preserve">               Accuracy : 0.8569          </w:t>
+      </w:r>
+    </w:p>
+    <w:p>
+      <w:pPr>
+        <w:spacing w:after="0"/>
+      </w:pPr>
+      <w:r>
+        <w:t xml:space="preserve">                 95% CI : (0.8525, 0.8612)</w:t>
+      </w:r>
+    </w:p>
+    <w:p>
+      <w:pPr>
+        <w:spacing w:after="0"/>
+      </w:pPr>
+      <w:r>
+        <w:t xml:space="preserve">    No Information Rate : 0.8589          </w:t>
+      </w:r>
+    </w:p>
+    <w:p>
+      <w:pPr>
+        <w:spacing w:after="0"/>
+      </w:pPr>
+      <w:r>
+        <w:lastRenderedPageBreak/>
+        <w:t xml:space="preserve">    P-Value [Acc &gt; NIR] : 0.816           </w:t>
+      </w:r>
+    </w:p>
+    <w:p>
+      <w:pPr>
+        <w:spacing w:after="0"/>
+      </w:pPr>
+      <w:r>
+        <w:t xml:space="preserve">                                          </w:t>
+      </w:r>
+    </w:p>
+    <w:p>
+      <w:pPr>
+        <w:spacing w:after="0"/>
+      </w:pPr>
+      <w:r>
+        <w:t xml:space="preserve">                  Kappa : 0.2623          </w:t>
+      </w:r>
+    </w:p>
+    <w:p>
+      <w:pPr>
+        <w:spacing w:after="0"/>
+      </w:pPr>
+      <w:r>
+        <w:t xml:space="preserve">                                          </w:t>
+      </w:r>
+    </w:p>
+    <w:p>
+      <w:pPr>
+        <w:spacing w:after="0"/>
+      </w:pPr>
+      <w:r>
+        <w:t xml:space="preserve"> </w:t>
+      </w:r>
+      <w:proofErr w:type="spellStart"/>
+      <w:r>
+        <w:t>Mcnemar's</w:t>
+      </w:r>
+      <w:proofErr w:type="spellEnd"/>
+      <w:r>
+        <w:t xml:space="preserve"> Test P-Value : &lt;2e-16          </w:t>
+      </w:r>
+    </w:p>
+    <w:p>
+      <w:pPr>
+        <w:spacing w:after="0"/>
+      </w:pPr>
+      <w:r>
+        <w:t xml:space="preserve">                                          </w:t>
+      </w:r>
+    </w:p>
+    <w:p>
+      <w:pPr>
+        <w:spacing w:after="0"/>
+      </w:pPr>
+      <w:r>
+        <w:t xml:space="preserve">            Sensitivity : 0.25390         </w:t>
+      </w:r>
+    </w:p>
+    <w:p>
+      <w:pPr>
+        <w:spacing w:after="0"/>
+      </w:pPr>
+      <w:r>
+        <w:t xml:space="preserve">            Specificity : 0.95599         </w:t>
+      </w:r>
+    </w:p>
+    <w:p>
+      <w:pPr>
+        <w:spacing w:after="0"/>
+      </w:pPr>
+      <w:r>
+        <w:t xml:space="preserve">         Pos </w:t>
+      </w:r>
+      <w:proofErr w:type="spellStart"/>
+      <w:r>
+        <w:t>Pred</w:t>
+      </w:r>
+      <w:proofErr w:type="spellEnd"/>
+      <w:r>
+        <w:t xml:space="preserve"> Value : 0.48668         </w:t>
+      </w:r>
+    </w:p>
+    <w:p>
+      <w:pPr>
+        <w:spacing w:after="0"/>
+      </w:pPr>
+      <w:r>
+        <w:t xml:space="preserve">         Neg </w:t>
+      </w:r>
+      <w:proofErr w:type="spellStart"/>
+      <w:r>
+        <w:t>Pred</w:t>
+      </w:r>
+      <w:proofErr w:type="spellEnd"/>
+      <w:r>
+        <w:t xml:space="preserve"> Value : 0.88632         </w:t>
+      </w:r>
+    </w:p>
+    <w:p>
+      <w:pPr>
+        <w:spacing w:after="0"/>
+      </w:pPr>
+      <w:r>
+        <w:t xml:space="preserve">             Prevalence : 0.14114         </w:t>
+      </w:r>
+    </w:p>
+    <w:p>
+      <w:pPr>
+        <w:spacing w:after="0"/>
+      </w:pPr>
+      <w:r>
+        <w:t xml:space="preserve">         Detection Rate : 0.03584         </w:t>
+      </w:r>
+    </w:p>
+    <w:p>
+      <w:pPr>
+        <w:spacing w:after="0"/>
+      </w:pPr>
+      <w:r>
+        <w:t xml:space="preserve">   Detection Prevalence : 0.07363         </w:t>
+      </w:r>
+    </w:p>
+    <w:p>
+      <w:pPr>
+        <w:spacing w:after="0"/>
+      </w:pPr>
+      <w:r>
+        <w:t xml:space="preserve">      Balanced Accuracy : 0.60495         </w:t>
+      </w:r>
+    </w:p>
+    <w:p>
+      <w:pPr>
+        <w:spacing w:after="0"/>
+      </w:pPr>
+      <w:r>
+        <w:t xml:space="preserve">                                          </w:t>
+      </w:r>
+    </w:p>
+    <w:p>
+      <w:pPr>
+        <w:spacing w:after="0"/>
+      </w:pPr>
+      <w:r>
+        <w:t xml:space="preserve">       'Positive' Class : yes</w:t>
+      </w:r>
+    </w:p>
+    <w:p>
+      <w:pPr>
+        <w:spacing w:after="0"/>
+      </w:pPr>
+      <w:r>
+        <w:rPr>
+          <w:noProof/>
+        </w:rPr>
+        <w:drawing>
+          <wp:inline distT="0" distB="0" distL="0" distR="0" wp14:anchorId="3EE077A5" wp14:editId="19C17C2F">
+            <wp:extent cx="4046220" cy="2377587"/>
+            <wp:effectExtent l="0" t="0" r="0" b="3810"/>
+            <wp:docPr id="11" name="Picture 11"/>
+            <wp:cNvGraphicFramePr>
+              <a:graphicFrameLocks xmlns:a="http://schemas.openxmlformats.org/drawingml/2006/main" noChangeAspect="1"/>
+            </wp:cNvGraphicFramePr>
+            <a:graphic xmlns:a="http://schemas.openxmlformats.org/drawingml/2006/main">
+              <a:graphicData uri="http://schemas.openxmlformats.org/drawingml/2006/picture">
+                <pic:pic xmlns:pic="http://schemas.openxmlformats.org/drawingml/2006/picture">
+                  <pic:nvPicPr>
+                    <pic:cNvPr id="1" name=""/>
+                    <pic:cNvPicPr/>
+                  </pic:nvPicPr>
+                  <pic:blipFill>
+                    <a:blip r:embed="rId10"/>
+                    <a:stretch>
+                      <a:fillRect/>
+                    </a:stretch>
+                  </pic:blipFill>
+                  <pic:spPr>
+                    <a:xfrm>
+                      <a:off x="0" y="0"/>
+                      <a:ext cx="4068466" cy="2390659"/>
+                    </a:xfrm>
+                    <a:prstGeom prst="rect">
+                      <a:avLst/>
+                    </a:prstGeom>
+                  </pic:spPr>
+                </pic:pic>
+              </a:graphicData>
+            </a:graphic>
+          </wp:inline>
+        </w:drawing>
+      </w:r>
+      <w:r>
+        <w:t xml:space="preserve">    </w:t>
+      </w:r>
+    </w:p>
+    <w:p>
+      <w:pPr>
+        <w:spacing w:after="0"/>
+        <w:rPr>
+          <w:b/>
+          <w:bCs/>
+        </w:rPr>
+      </w:pPr>
+      <w:r>
+        <w:rPr>
+          <w:b/>
+          <w:bCs/>
+        </w:rPr>
+        <w:t>Partial Least Squares</w:t>
+      </w:r>
+    </w:p>
+    <w:p>
+      <w:pPr>
+        <w:spacing w:after="0"/>
+      </w:pPr>
+      <w:r>
+        <w:t xml:space="preserve">Partial Least Squares </w:t>
+      </w:r>
+    </w:p>
+    <w:p>
+      <w:pPr>
+        <w:spacing w:after="0"/>
+      </w:pPr>
+    </w:p>
+    <w:p>
+      <w:pPr>
+        <w:spacing w:after="0"/>
+      </w:pPr>
+      <w:r>
+        <w:t>4001 samples</w:t>
+      </w:r>
+    </w:p>
+    <w:p>
+      <w:pPr>
+        <w:spacing w:after="0"/>
+      </w:pPr>
+      <w:r>
+        <w:t xml:space="preserve">  67 </w:t>
+      </w:r>
+      <w:proofErr w:type="gramStart"/>
+      <w:r>
+        <w:t>predictor</w:t>
+      </w:r>
+      <w:proofErr w:type="gramEnd"/>
+    </w:p>
+    <w:p>
+      <w:pPr>
+        <w:spacing w:after="0"/>
+      </w:pPr>
+      <w:r>
+        <w:t xml:space="preserve">   2 classes: 'yes', 'no' </w:t>
+      </w:r>
+    </w:p>
+    <w:p>
+      <w:pPr>
+        <w:spacing w:after="0"/>
+      </w:pPr>
+    </w:p>
+    <w:p>
+      <w:pPr>
+        <w:spacing w:after="0"/>
+      </w:pPr>
+      <w:r>
+        <w:t xml:space="preserve">Pre-processing: centered (67), scaled (67) </w:t>
+      </w:r>
+    </w:p>
+    <w:p>
+      <w:pPr>
+        <w:spacing w:after="0"/>
+      </w:pPr>
+      <w:r>
+        <w:t xml:space="preserve">Resampling: Bootstrapped (25 reps) </w:t>
+      </w:r>
+    </w:p>
+    <w:p>
+      <w:pPr>
+        <w:spacing w:after="0"/>
+      </w:pPr>
+      <w:r>
+        <w:t xml:space="preserve">Summary of sample sizes: 4001, 4001, 4001, 4001, 4001, 4001, ... </w:t>
+      </w:r>
+    </w:p>
+    <w:p>
+      <w:pPr>
+        <w:spacing w:after="0"/>
+      </w:pPr>
+      <w:r>
+        <w:t>Resampling results across tuning parameters:</w:t>
+      </w:r>
+    </w:p>
+    <w:p>
+      <w:pPr>
+        <w:spacing w:after="0"/>
+      </w:pPr>
+    </w:p>
+    <w:p>
+      <w:pPr>
+        <w:spacing w:after="0"/>
+      </w:pPr>
+      <w:r>
+        <w:t xml:space="preserve">  </w:t>
+      </w:r>
+      <w:proofErr w:type="spellStart"/>
+      <w:r>
+        <w:t>ncomp</w:t>
+      </w:r>
+      <w:proofErr w:type="spellEnd"/>
+      <w:r>
+        <w:t xml:space="preserve">  ROC        Sens        Spec     </w:t>
+      </w:r>
+    </w:p>
+    <w:p>
+      <w:pPr>
+        <w:spacing w:after="0"/>
+      </w:pPr>
+      <w:r>
+        <w:t xml:space="preserve">   1     0.7926907  0.07176943  0.9971262</w:t>
+      </w:r>
+    </w:p>
+    <w:p>
+      <w:pPr>
+        <w:spacing w:after="0"/>
+      </w:pPr>
+      <w:r>
+        <w:t xml:space="preserve">   2     0.8117610  0.11153767  0.9870269</w:t>
+      </w:r>
+    </w:p>
+    <w:p>
+      <w:pPr>
+        <w:spacing w:after="0"/>
+      </w:pPr>
+      <w:r>
+        <w:lastRenderedPageBreak/>
+        <w:t xml:space="preserve">   3     0.8126848  0.11718495  0.9863862</w:t>
+      </w:r>
+    </w:p>
+    <w:p>
+      <w:pPr>
+        <w:spacing w:after="0"/>
+      </w:pPr>
+      <w:r>
+        <w:t xml:space="preserve">   4     0.8129797  0.11833023  0.9862935</w:t>
+      </w:r>
+    </w:p>
+    <w:p>
+      <w:pPr>
+        <w:spacing w:after="0"/>
+      </w:pPr>
+      <w:r>
+        <w:t xml:space="preserve">   5     0.8131174  0.11832003  0.9861986</w:t>
+      </w:r>
+    </w:p>
+    <w:p>
+      <w:pPr>
+        <w:spacing w:after="0"/>
+      </w:pPr>
+      <w:r>
+        <w:t xml:space="preserve">   6     0.8130824  0.11775656  0.9861980</w:t>
+      </w:r>
+    </w:p>
+    <w:p>
+      <w:pPr>
+        <w:spacing w:after="0"/>
+      </w:pPr>
+      <w:r>
+        <w:t xml:space="preserve">   7     0.8126281  0.11776522  0.9863255</w:t>
+      </w:r>
+    </w:p>
+    <w:p>
+      <w:pPr>
+        <w:spacing w:after="0"/>
+      </w:pPr>
+      <w:r>
+        <w:t xml:space="preserve">   8     0.8127462  0.11793152  0.9863245</w:t>
+      </w:r>
+    </w:p>
+    <w:p>
+      <w:pPr>
+        <w:spacing w:after="0"/>
+      </w:pPr>
+      <w:r>
+        <w:t xml:space="preserve">   9     0.8129302  0.11809476  0.9862293</w:t>
+      </w:r>
+    </w:p>
+    <w:p>
+      <w:pPr>
+        <w:spacing w:after="0"/>
+      </w:pPr>
+      <w:r>
+        <w:t xml:space="preserve">  10     0.8128663  0.11791295  0.9862293</w:t>
+      </w:r>
+    </w:p>
+    <w:p>
+      <w:pPr>
+        <w:spacing w:after="0"/>
+      </w:pPr>
+    </w:p>
+    <w:p>
+      <w:pPr>
+        <w:spacing w:after="0"/>
+      </w:pPr>
+      <w:r>
+        <w:t>ROC was used to select the optimal model using the largest value.</w:t>
+      </w:r>
+    </w:p>
+    <w:p>
+      <w:pPr>
+        <w:spacing w:after="0"/>
+      </w:pPr>
+      <w:r>
+        <w:t xml:space="preserve">The final value used for the model was </w:t>
+      </w:r>
+      <w:proofErr w:type="spellStart"/>
+      <w:r>
+        <w:t>ncomp</w:t>
+      </w:r>
+      <w:proofErr w:type="spellEnd"/>
+      <w:r>
+        <w:t xml:space="preserve"> = 5.</w:t>
+      </w:r>
+    </w:p>
+    <w:p>
+      <w:pPr>
+        <w:spacing w:after="0"/>
+        <w:rPr>
+          <w:b/>
+          <w:bCs/>
+        </w:rPr>
+      </w:pPr>
+      <w:r>
+        <w:rPr>
+          <w:b/>
+          <w:bCs/>
+        </w:rPr>
+        <w:t>Penalized Models</w:t>
+      </w:r>
+    </w:p>
+    <w:p>
+      <w:pPr>
+        <w:spacing w:after="0"/>
+      </w:pPr>
+      <w:proofErr w:type="spellStart"/>
+      <w:r>
+        <w:t>glmnet</w:t>
+      </w:r>
+      <w:proofErr w:type="spellEnd"/>
+      <w:r>
+        <w:t xml:space="preserve"> </w:t>
+      </w:r>
+    </w:p>
+    <w:p>
+      <w:pPr>
+        <w:spacing w:after="0"/>
+      </w:pPr>
+    </w:p>
+    <w:p>
+      <w:pPr>
+        <w:spacing w:after="0"/>
+      </w:pPr>
+      <w:r>
+        <w:t>4001 samples</w:t>
+      </w:r>
+    </w:p>
+    <w:p>
+      <w:pPr>
+        <w:spacing w:after="0"/>
+      </w:pPr>
+      <w:r>
+        <w:t xml:space="preserve">  67 </w:t>
+      </w:r>
+      <w:proofErr w:type="gramStart"/>
+      <w:r>
+        <w:t>predictor</w:t>
+      </w:r>
+      <w:proofErr w:type="gramEnd"/>
+    </w:p>
+    <w:p>
+      <w:pPr>
+        <w:spacing w:after="0"/>
+      </w:pPr>
+      <w:r>
+        <w:t xml:space="preserve">   2 classes: 'yes', 'no' </w:t>
+      </w:r>
+    </w:p>
+    <w:p>
+      <w:pPr>
+        <w:spacing w:after="0"/>
+      </w:pPr>
+    </w:p>
+    <w:p>
+      <w:pPr>
+        <w:spacing w:after="0"/>
+      </w:pPr>
+      <w:r>
+        <w:t xml:space="preserve">Pre-processing: centered (67), scaled (67) </w:t>
+      </w:r>
+    </w:p>
+    <w:p>
+      <w:pPr>
+        <w:spacing w:after="0"/>
+      </w:pPr>
+      <w:r>
+        <w:t xml:space="preserve">Resampling: Repeated Train/Test Splits Estimated (25 reps, 75%) </w:t>
+      </w:r>
+    </w:p>
+    <w:p>
+      <w:pPr>
+        <w:spacing w:after="0"/>
+      </w:pPr>
+      <w:r>
+        <w:t xml:space="preserve">Summary of sample sizes: 3002, 3002, 3002, 3002, 3002, 3002, ... </w:t>
+      </w:r>
+    </w:p>
+    <w:p>
+      <w:pPr>
+        <w:spacing w:after="0"/>
+      </w:pPr>
+      <w:r>
+        <w:t>Resampling results across tuning parameters:</w:t>
+      </w:r>
+    </w:p>
+    <w:p>
+      <w:pPr>
+        <w:spacing w:after="0"/>
+      </w:pPr>
+    </w:p>
+    <w:p>
+      <w:pPr>
+        <w:spacing w:after="0"/>
+      </w:pPr>
+      <w:r>
+        <w:t xml:space="preserve">  alpha  lambda      ROC        Sens          Spec     </w:t>
+      </w:r>
+    </w:p>
+    <w:p>
+      <w:pPr>
+        <w:spacing w:after="0"/>
+      </w:pPr>
+      <w:r>
+        <w:t xml:space="preserve">  0.0    0.01000000  0.8126641  0.1934751773  0.9737529</w:t>
+      </w:r>
+    </w:p>
+    <w:p>
+      <w:pPr>
+        <w:spacing w:after="0"/>
+      </w:pPr>
+      <w:r>
+        <w:t xml:space="preserve">  0.0    0.03111111  0.8137331  0.1478014184  0.9830769</w:t>
+      </w:r>
+    </w:p>
+    <w:p>
+      <w:pPr>
+        <w:spacing w:after="0"/>
+      </w:pPr>
+      <w:r>
+        <w:t xml:space="preserve">  0.0    0.05222222  0.8138101  0.1160283688  0.9900699</w:t>
+      </w:r>
+    </w:p>
+    <w:p>
+      <w:pPr>
+        <w:spacing w:after="0"/>
+      </w:pPr>
+      <w:r>
+        <w:t xml:space="preserve">  0.0    0.07333333  0.8135109  0.0890780142  0.9946853</w:t>
+      </w:r>
+    </w:p>
+    <w:p>
+      <w:pPr>
+        <w:spacing w:after="0"/>
+      </w:pPr>
+      <w:r>
+        <w:t xml:space="preserve">  0.0    0.09444444  0.8130576  0.0649645390  0.9969697</w:t>
+      </w:r>
+    </w:p>
+    <w:p>
+      <w:pPr>
+        <w:spacing w:after="0"/>
+      </w:pPr>
+      <w:r>
+        <w:t xml:space="preserve">  0.0    0.11555556  0.8126059  0.0496453901  0.9988345</w:t>
+      </w:r>
+    </w:p>
+    <w:p>
+      <w:pPr>
+        <w:spacing w:after="0"/>
+      </w:pPr>
+      <w:r>
+        <w:t xml:space="preserve">  0.0    0.13666667  0.8122264  0.0365957447  0.9994406</w:t>
+      </w:r>
+    </w:p>
+    <w:p>
+      <w:pPr>
+        <w:spacing w:after="0"/>
+      </w:pPr>
+      <w:r>
+        <w:t xml:space="preserve">  0.0    0.15777778  0.8117446  0.0241134752  0.9998601</w:t>
+      </w:r>
+    </w:p>
+    <w:p>
+      <w:pPr>
+        <w:spacing w:after="0"/>
+      </w:pPr>
+      <w:r>
+        <w:t xml:space="preserve">  0.0    0.17888889  0.8113161  0.0164539007  1.0000000</w:t>
+      </w:r>
+    </w:p>
+    <w:p>
+      <w:pPr>
+        <w:spacing w:after="0"/>
+      </w:pPr>
+      <w:r>
+        <w:t xml:space="preserve">  0.0    0.20000000  0.8108621  0.0130496454  1.0000000</w:t>
+      </w:r>
+    </w:p>
+    <w:p>
+      <w:pPr>
+        <w:spacing w:after="0"/>
+      </w:pPr>
+      <w:r>
+        <w:t xml:space="preserve">  0.1    0.01000000  0.8153066  0.1841134752  0.9748718</w:t>
+      </w:r>
+    </w:p>
+    <w:p>
+      <w:pPr>
+        <w:spacing w:after="0"/>
+      </w:pPr>
+      <w:r>
+        <w:t xml:space="preserve">  0.1    0.03111111  0.8191499  0.1299290780  0.9861538</w:t>
+      </w:r>
+    </w:p>
+    <w:p>
+      <w:pPr>
+        <w:spacing w:after="0"/>
+      </w:pPr>
+      <w:r>
+        <w:t xml:space="preserve">  0.1    0.05222222  0.8196452  0.0896453901  0.9923077</w:t>
+      </w:r>
+    </w:p>
+    <w:p>
+      <w:pPr>
+        <w:spacing w:after="0"/>
+      </w:pPr>
+      <w:r>
+        <w:t xml:space="preserve">  0.1    0.07333333  0.8186202  0.0609929078  0.9968765</w:t>
+      </w:r>
+    </w:p>
+    <w:p>
+      <w:pPr>
+        <w:spacing w:after="0"/>
+      </w:pPr>
+      <w:r>
+        <w:t xml:space="preserve">  0.1    0.09444444  0.8169075  0.0337588652  0.9992541</w:t>
+      </w:r>
+    </w:p>
+    <w:p>
+      <w:pPr>
+        <w:spacing w:after="0"/>
+      </w:pPr>
+      <w:r>
+        <w:t xml:space="preserve">  0.1    0.11555556  0.8149617  0.0212765957  0.9998601</w:t>
+      </w:r>
+    </w:p>
+    <w:p>
+      <w:pPr>
+        <w:spacing w:after="0"/>
+      </w:pPr>
+      <w:r>
+        <w:t xml:space="preserve">  0.1    0.13666667  0.8126721  0.0136170213  1.0000000</w:t>
+      </w:r>
+    </w:p>
+    <w:p>
+      <w:pPr>
+        <w:spacing w:after="0"/>
+      </w:pPr>
+      <w:r>
+        <w:t xml:space="preserve">  0.1    0.15777778  0.8105484  0.0065248227  1.0000000</w:t>
+      </w:r>
+    </w:p>
+    <w:p>
+      <w:pPr>
+        <w:spacing w:after="0"/>
+      </w:pPr>
+      <w:r>
+        <w:t xml:space="preserve">  0.1    0.17888889  0.8086703  0.0028368794  1.0000000</w:t>
+      </w:r>
+    </w:p>
+    <w:p>
+      <w:pPr>
+        <w:spacing w:after="0"/>
+      </w:pPr>
+      <w:r>
+        <w:t xml:space="preserve">  0.1    0.20000000  0.8067831  0.0011347518  1.0000000</w:t>
+      </w:r>
+    </w:p>
+    <w:p>
+      <w:pPr>
+        <w:spacing w:after="0"/>
+      </w:pPr>
+      <w:r>
+        <w:lastRenderedPageBreak/>
+        <w:t xml:space="preserve">  0.2    0.01000000  0.8175136  0.1767375887  0.9758508</w:t>
+      </w:r>
+    </w:p>
+    <w:p>
+      <w:pPr>
+        <w:spacing w:after="0"/>
+      </w:pPr>
+      <w:r>
+        <w:t xml:space="preserve">  0.2    0.03111111  0.8205961  0.1160283688  0.9879720</w:t>
+      </w:r>
+    </w:p>
+    <w:p>
+      <w:pPr>
+        <w:spacing w:after="0"/>
+      </w:pPr>
+      <w:r>
+        <w:t xml:space="preserve">  0.2    0.05222222  0.8185197  0.0731914894  0.9941725</w:t>
+      </w:r>
+    </w:p>
+    <w:p>
+      <w:pPr>
+        <w:spacing w:after="0"/>
+      </w:pPr>
+      <w:r>
+        <w:t xml:space="preserve">  0.2    0.07333333  0.8147994  0.0368794326  0.9985548</w:t>
+      </w:r>
+    </w:p>
+    <w:p>
+      <w:pPr>
+        <w:spacing w:after="0"/>
+      </w:pPr>
+      <w:r>
+        <w:t xml:space="preserve">  0.2    0.09444444  0.8113436  0.0184397163  0.9998135</w:t>
+      </w:r>
+    </w:p>
+    <w:p>
+      <w:pPr>
+        <w:spacing w:after="0"/>
+      </w:pPr>
+      <w:r>
+        <w:t xml:space="preserve">  0.2    0.11555556  0.8079439  0.0079432624  1.0000000</w:t>
+      </w:r>
+    </w:p>
+    <w:p>
+      <w:pPr>
+        <w:spacing w:after="0"/>
+      </w:pPr>
+      <w:r>
+        <w:t xml:space="preserve">  0.2    0.13666667  0.8035874  0.0025531915  1.0000000</w:t>
+      </w:r>
+    </w:p>
+    <w:p>
+      <w:pPr>
+        <w:spacing w:after="0"/>
+      </w:pPr>
+      <w:r>
+        <w:t xml:space="preserve">  0.2    0.15777778  0.7981322  0.0002836879  1.0000000</w:t>
+      </w:r>
+    </w:p>
+    <w:p>
+      <w:pPr>
+        <w:spacing w:after="0"/>
+      </w:pPr>
+      <w:r>
+        <w:t xml:space="preserve">  0.2    0.17888889  0.7940358  0.0000000000  1.0000000</w:t>
+      </w:r>
+    </w:p>
+    <w:p>
+      <w:pPr>
+        <w:spacing w:after="0"/>
+      </w:pPr>
+      <w:r>
+        <w:t xml:space="preserve">  0.2    0.20000000  0.7915474  0.0000000000  1.0000000</w:t>
+      </w:r>
+    </w:p>
+    <w:p>
+      <w:pPr>
+        <w:spacing w:after="0"/>
+      </w:pPr>
+      <w:r>
+        <w:t xml:space="preserve">  0.4    0.01000000  0.8203101  0.1676595745  0.9783217</w:t>
+      </w:r>
+    </w:p>
+    <w:p>
+      <w:pPr>
+        <w:spacing w:after="0"/>
+      </w:pPr>
+      <w:r>
+        <w:t xml:space="preserve">  0.4    0.03111111  0.8184143  0.0879432624  0.9904429</w:t>
+      </w:r>
+    </w:p>
+    <w:p>
+      <w:pPr>
+        <w:spacing w:after="0"/>
+      </w:pPr>
+      <w:r>
+        <w:t xml:space="preserve">  0.4    0.05222222  0.8123890  0.0397163121  0.9974825</w:t>
+      </w:r>
+    </w:p>
+    <w:p>
+      <w:pPr>
+        <w:spacing w:after="0"/>
+      </w:pPr>
+      <w:r>
+        <w:t xml:space="preserve">  0.4    0.07333333  0.8043902  0.0113475177  0.9998135</w:t>
+      </w:r>
+    </w:p>
+    <w:p>
+      <w:pPr>
+        <w:spacing w:after="0"/>
+      </w:pPr>
+      <w:r>
+        <w:t xml:space="preserve">  0.4    0.09444444  0.7968727  0.0017021277  1.0000000</w:t>
+      </w:r>
+    </w:p>
+    <w:p>
+      <w:pPr>
+        <w:spacing w:after="0"/>
+      </w:pPr>
+      <w:r>
+        <w:t xml:space="preserve">  0.4    0.11555556  0.7929281  0.0000000000  1.0000000</w:t>
+      </w:r>
+    </w:p>
+    <w:p>
+      <w:pPr>
+        <w:spacing w:after="0"/>
+      </w:pPr>
+      <w:r>
+        <w:t xml:space="preserve">  0.4    0.13666667  0.7845805  0.0000000000  1.0000000</w:t>
+      </w:r>
+    </w:p>
+    <w:p>
+      <w:pPr>
+        <w:spacing w:after="0"/>
+      </w:pPr>
+      <w:r>
+        <w:t xml:space="preserve">  0.4    0.15777778  0.7663197  0.0000000000  1.0000000</w:t>
+      </w:r>
+    </w:p>
+    <w:p>
+      <w:pPr>
+        <w:spacing w:after="0"/>
+      </w:pPr>
+      <w:r>
+        <w:t xml:space="preserve">  0.4    0.17888889  0.7405971  0.0000000000  1.0000000</w:t>
+      </w:r>
+    </w:p>
+    <w:p>
+      <w:pPr>
+        <w:spacing w:after="0"/>
+      </w:pPr>
+      <w:r>
+        <w:t xml:space="preserve">  0.4    0.20000000  0.6582314  0.0000000000  1.0000000</w:t>
+      </w:r>
+    </w:p>
+    <w:p>
+      <w:pPr>
+        <w:spacing w:after="0"/>
+      </w:pPr>
+      <w:r>
+        <w:t xml:space="preserve">  0.6    0.01000000  0.8213447  0.1560283688  0.9806993</w:t>
+      </w:r>
+    </w:p>
+    <w:p>
+      <w:pPr>
+        <w:spacing w:after="0"/>
+      </w:pPr>
+      <w:r>
+        <w:t xml:space="preserve">  0.6    0.03111111  0.8147551  0.0675177305  0.9931469</w:t>
+      </w:r>
+    </w:p>
+    <w:p>
+      <w:pPr>
+        <w:spacing w:after="0"/>
+      </w:pPr>
+      <w:r>
+        <w:t xml:space="preserve">  0.6    0.05222222  0.8034281  0.0178723404  0.9994406</w:t>
+      </w:r>
+    </w:p>
+    <w:p>
+      <w:pPr>
+        <w:spacing w:after="0"/>
+      </w:pPr>
+      <w:r>
+        <w:t xml:space="preserve">  0.6    0.07333333  0.7965308  0.0014184397  1.0000000</w:t>
+      </w:r>
+    </w:p>
+    <w:p>
+      <w:pPr>
+        <w:spacing w:after="0"/>
+      </w:pPr>
+      <w:r>
+        <w:t xml:space="preserve">  0.6    0.09444444  0.7842333  0.0000000000  1.0000000</w:t>
+      </w:r>
+    </w:p>
+    <w:p>
+      <w:pPr>
+        <w:spacing w:after="0"/>
+      </w:pPr>
+      <w:r>
+        <w:t xml:space="preserve">  0.6    0.11555556  0.7443606  0.0000000000  1.0000000</w:t>
+      </w:r>
+    </w:p>
+    <w:p>
+      <w:pPr>
+        <w:spacing w:after="0"/>
+      </w:pPr>
+      <w:r>
+        <w:t xml:space="preserve">  0.6    0.13666667  0.6432315  0.0000000000  1.0000000</w:t>
+      </w:r>
+    </w:p>
+    <w:p>
+      <w:pPr>
+        <w:spacing w:after="0"/>
+      </w:pPr>
+      <w:r>
+        <w:t xml:space="preserve">  0.6    0.15777778  0.5441105  0.0000000000  1.0000000</w:t>
+      </w:r>
+    </w:p>
+    <w:p>
+      <w:pPr>
+        <w:spacing w:after="0"/>
+      </w:pPr>
+      <w:r>
+        <w:t xml:space="preserve">  0.6    0.17888889  0.5000000  0.0000000000  1.0000000</w:t>
+      </w:r>
+    </w:p>
+    <w:p>
+      <w:pPr>
+        <w:spacing w:after="0"/>
+      </w:pPr>
+      <w:r>
+        <w:t xml:space="preserve">  0.6    0.20000000  0.5000000  0.0000000000  1.0000000</w:t>
+      </w:r>
+    </w:p>
+    <w:p>
+      <w:pPr>
+        <w:spacing w:after="0"/>
+      </w:pPr>
+      <w:r>
+        <w:t xml:space="preserve">  0.8    0.01000000  0.8212372  0.1475177305  0.9820979</w:t>
+      </w:r>
+    </w:p>
+    <w:p>
+      <w:pPr>
+        <w:spacing w:after="0"/>
+      </w:pPr>
+      <w:r>
+        <w:t xml:space="preserve">  0.8    0.03111111  0.8111643  0.0476595745  0.9957110</w:t>
+      </w:r>
+    </w:p>
+    <w:p>
+      <w:pPr>
+        <w:spacing w:after="0"/>
+      </w:pPr>
+      <w:r>
+        <w:t xml:space="preserve">  0.8    0.05222222  0.7986518  0.0042553191  1.0000000</w:t>
+      </w:r>
+    </w:p>
+    <w:p>
+      <w:pPr>
+        <w:spacing w:after="0"/>
+      </w:pPr>
+      <w:r>
+        <w:t xml:space="preserve">  0.8    0.07333333  0.7820680  0.0000000000  1.0000000</w:t>
+      </w:r>
+    </w:p>
+    <w:p>
+      <w:pPr>
+        <w:spacing w:after="0"/>
+      </w:pPr>
+      <w:r>
+        <w:t xml:space="preserve">  0.8    0.09444444  0.7156442  0.0000000000  1.0000000</w:t>
+      </w:r>
+    </w:p>
+    <w:p>
+      <w:pPr>
+        <w:spacing w:after="0"/>
+      </w:pPr>
+      <w:r>
+        <w:t xml:space="preserve">  0.8    0.11555556  0.5627521  0.0000000000  1.0000000</w:t>
+      </w:r>
+    </w:p>
+    <w:p>
+      <w:pPr>
+        <w:spacing w:after="0"/>
+      </w:pPr>
+      <w:r>
+        <w:t xml:space="preserve">  0.8    0.13666667  0.5000000  0.0000000000  1.0000000</w:t>
+      </w:r>
+    </w:p>
+    <w:p>
+      <w:pPr>
+        <w:spacing w:after="0"/>
+      </w:pPr>
+      <w:r>
+        <w:t xml:space="preserve">  0.8    0.15777778  0.5000000  0.0000000000  1.0000000</w:t>
+      </w:r>
+    </w:p>
+    <w:p>
+      <w:pPr>
+        <w:spacing w:after="0"/>
+      </w:pPr>
+      <w:r>
+        <w:t xml:space="preserve">  0.8    0.17888889  0.5000000  0.0000000000  1.0000000</w:t>
+      </w:r>
+    </w:p>
+    <w:p>
+      <w:pPr>
+        <w:spacing w:after="0"/>
+      </w:pPr>
+      <w:r>
+        <w:t xml:space="preserve">  0.8    0.20000000  0.5000000  0.0000000000  1.0000000</w:t>
+      </w:r>
+    </w:p>
+    <w:p>
+      <w:pPr>
+        <w:spacing w:after="0"/>
+      </w:pPr>
+      <w:r>
+        <w:t xml:space="preserve">  1.0    0.01000000  0.8206940  0.1404255319  0.9835897</w:t>
+      </w:r>
+    </w:p>
+    <w:p>
+      <w:pPr>
+        <w:spacing w:after="0"/>
+      </w:pPr>
+      <w:r>
+        <w:t xml:space="preserve">  1.0    0.03111111  0.8047741  0.0334751773  0.9974359</w:t>
+      </w:r>
+    </w:p>
+    <w:p>
+      <w:pPr>
+        <w:spacing w:after="0"/>
+      </w:pPr>
+      <w:r>
+        <w:t xml:space="preserve">  1.0    0.05222222  0.7935828  0.0002836879  1.0000000</w:t>
+      </w:r>
+    </w:p>
+    <w:p>
+      <w:pPr>
+        <w:spacing w:after="0"/>
+      </w:pPr>
+      <w:r>
+        <w:t xml:space="preserve">  1.0    0.07333333  0.7224697  0.0000000000  1.0000000</w:t>
+      </w:r>
+    </w:p>
+    <w:p>
+      <w:pPr>
+        <w:spacing w:after="0"/>
+      </w:pPr>
+      <w:r>
+        <w:lastRenderedPageBreak/>
+        <w:t xml:space="preserve">  1.0    0.09444444  0.5536364  0.0000000000  1.0000000</w:t>
+      </w:r>
+    </w:p>
+    <w:p>
+      <w:pPr>
+        <w:spacing w:after="0"/>
+      </w:pPr>
+      <w:r>
+        <w:t xml:space="preserve">  1.0    0.11555556  0.5000000  0.0000000000  1.0000000</w:t>
+      </w:r>
+    </w:p>
+    <w:p>
+      <w:pPr>
+        <w:spacing w:after="0"/>
+      </w:pPr>
+      <w:r>
+        <w:t xml:space="preserve">  1.0    0.13666667  0.5000000  0.0000000000  1.0000000</w:t>
+      </w:r>
+    </w:p>
+    <w:p>
+      <w:pPr>
+        <w:spacing w:after="0"/>
+      </w:pPr>
+      <w:r>
+        <w:t xml:space="preserve">  1.0    0.15777778  0.5000000  0.0000000000  1.0000000</w:t>
+      </w:r>
+    </w:p>
+    <w:p>
+      <w:pPr>
+        <w:spacing w:after="0"/>
+      </w:pPr>
+      <w:r>
+        <w:t xml:space="preserve">  1.0    0.17888889  0.5000000  0.0000000000  1.0000000</w:t>
+      </w:r>
+    </w:p>
+    <w:p>
+      <w:pPr>
+        <w:spacing w:after="0"/>
+      </w:pPr>
+      <w:r>
+        <w:t xml:space="preserve">  1.0    0.20000000  0.5000000  0.0000000000  1.0000000</w:t>
+      </w:r>
+    </w:p>
+    <w:p>
+      <w:pPr>
+        <w:spacing w:after="0"/>
+      </w:pPr>
+    </w:p>
+    <w:p>
+      <w:pPr>
+        <w:spacing w:after="0"/>
+      </w:pPr>
+      <w:r>
+        <w:t>ROC was used to select the optimal model using the largest value.</w:t>
+      </w:r>
+    </w:p>
+    <w:p>
+      <w:pPr>
+        <w:spacing w:after="0"/>
+      </w:pPr>
+      <w:r>
+        <w:t>The final values used for the model were alpha = 0.6 and lambda = 0.01.</w:t>
+      </w:r>
+    </w:p>
+    <w:p>
+      <w:pPr>
+        <w:spacing w:after="0"/>
+      </w:pPr>
+    </w:p>
+    <w:p>
+      <w:pPr>
+        <w:spacing w:after="0"/>
+      </w:pPr>
+      <w:r>
+        <w:t>Confusion Matrix and Statistics</w:t>
+      </w:r>
+    </w:p>
+    <w:p>
+      <w:pPr>
+        <w:spacing w:after="0"/>
+      </w:pPr>
+    </w:p>
+    <w:p>
+      <w:pPr>
+        <w:spacing w:after="0"/>
+      </w:pPr>
+      <w:r>
+        <w:t xml:space="preserve">          Reference</w:t>
+      </w:r>
+    </w:p>
+    <w:p>
+      <w:pPr>
+        <w:spacing w:after="0"/>
+      </w:pPr>
+      <w:r>
+        <w:t>Prediction     yes      no</w:t>
+      </w:r>
+    </w:p>
+    <w:p>
+      <w:pPr>
+        <w:spacing w:after="0"/>
+      </w:pPr>
+      <w:r>
+        <w:t xml:space="preserve">       yes    9348    5565</w:t>
+      </w:r>
+    </w:p>
+    <w:p>
+      <w:pPr>
+        <w:spacing w:after="0"/>
+      </w:pPr>
+      <w:r>
+        <w:t xml:space="preserve">       no   237402 1495935</w:t>
+      </w:r>
+    </w:p>
+    <w:p>
+      <w:pPr>
+        <w:spacing w:after="0"/>
+      </w:pPr>
+      <w:r>
+        <w:t xml:space="preserve">                                          </w:t>
+      </w:r>
+    </w:p>
+    <w:p>
+      <w:pPr>
+        <w:spacing w:after="0"/>
+      </w:pPr>
+      <w:r>
+        <w:t xml:space="preserve">               Accuracy : 0.861           </w:t>
+      </w:r>
+    </w:p>
+    <w:p>
+      <w:pPr>
+        <w:spacing w:after="0"/>
+      </w:pPr>
+      <w:r>
+        <w:t xml:space="preserve">                 95% CI : (0.8605, 0.8615)</w:t>
+      </w:r>
+    </w:p>
+    <w:p>
+      <w:pPr>
+        <w:spacing w:after="0"/>
+      </w:pPr>
+      <w:r>
+        <w:t xml:space="preserve">    No Information Rate : 0.8589          </w:t>
+      </w:r>
+    </w:p>
+    <w:p>
+      <w:pPr>
+        <w:spacing w:after="0"/>
+      </w:pPr>
+      <w:r>
+        <w:t xml:space="preserve">    P-Value [Acc &gt; NIR] : &lt; 2.2e-16       </w:t>
+      </w:r>
+    </w:p>
+    <w:p>
+      <w:pPr>
+        <w:spacing w:after="0"/>
+      </w:pPr>
+      <w:r>
+        <w:t xml:space="preserve">                                          </w:t>
+      </w:r>
+    </w:p>
+    <w:p>
+      <w:pPr>
+        <w:spacing w:after="0"/>
+      </w:pPr>
+      <w:r>
+        <w:t xml:space="preserve">                  Kappa : 0.0563          </w:t>
+      </w:r>
+    </w:p>
+    <w:p>
+      <w:pPr>
+        <w:spacing w:after="0"/>
+      </w:pPr>
+      <w:r>
+        <w:t xml:space="preserve">                                          </w:t>
+      </w:r>
+    </w:p>
+    <w:p>
+      <w:pPr>
+        <w:spacing w:after="0"/>
+      </w:pPr>
+      <w:r>
+        <w:t xml:space="preserve"> </w:t>
+      </w:r>
+      <w:proofErr w:type="spellStart"/>
+      <w:r>
+        <w:t>Mcnemar's</w:t>
+      </w:r>
+      <w:proofErr w:type="spellEnd"/>
+      <w:r>
+        <w:t xml:space="preserve"> Test P-Value : &lt; 2.2e-16       </w:t>
+      </w:r>
+    </w:p>
+    <w:p>
+      <w:pPr>
+        <w:spacing w:after="0"/>
+      </w:pPr>
+      <w:r>
+        <w:t xml:space="preserve">                                          </w:t>
+      </w:r>
+    </w:p>
+    <w:p>
+      <w:pPr>
+        <w:spacing w:after="0"/>
+      </w:pPr>
+      <w:r>
+        <w:t xml:space="preserve">            Sensitivity : 0.037884        </w:t>
+      </w:r>
+    </w:p>
+    <w:p>
+      <w:pPr>
+        <w:spacing w:after="0"/>
+      </w:pPr>
+      <w:r>
+        <w:t xml:space="preserve">            Specificity : 0.996294        </w:t>
+      </w:r>
+    </w:p>
+    <w:p>
+      <w:pPr>
+        <w:spacing w:after="0"/>
+      </w:pPr>
+      <w:r>
+        <w:t xml:space="preserve">         Pos </w:t>
+      </w:r>
+      <w:proofErr w:type="spellStart"/>
+      <w:r>
+        <w:t>Pred</w:t>
+      </w:r>
+      <w:proofErr w:type="spellEnd"/>
+      <w:r>
+        <w:t xml:space="preserve"> Value : 0.626836        </w:t>
+      </w:r>
+    </w:p>
+    <w:p>
+      <w:pPr>
+        <w:spacing w:after="0"/>
+      </w:pPr>
+      <w:r>
+        <w:t xml:space="preserve">         Neg </w:t>
+      </w:r>
+      <w:proofErr w:type="spellStart"/>
+      <w:r>
+        <w:t>Pred</w:t>
+      </w:r>
+      <w:proofErr w:type="spellEnd"/>
+      <w:r>
+        <w:t xml:space="preserve"> Value : 0.863038        </w:t>
+      </w:r>
+    </w:p>
+    <w:p>
+      <w:pPr>
+        <w:spacing w:after="0"/>
+      </w:pPr>
+      <w:r>
+        <w:t xml:space="preserve">             Prevalence : 0.141141        </w:t>
+      </w:r>
+    </w:p>
+    <w:p>
+      <w:pPr>
+        <w:spacing w:after="0"/>
+      </w:pPr>
+      <w:r>
+        <w:t xml:space="preserve">         Detection Rate : 0.005347        </w:t>
+      </w:r>
+    </w:p>
+    <w:p>
+      <w:pPr>
+        <w:spacing w:after="0"/>
+      </w:pPr>
+      <w:r>
+        <w:t xml:space="preserve">   Detection Prevalence : 0.008530        </w:t>
+      </w:r>
+    </w:p>
+    <w:p>
+      <w:pPr>
+        <w:spacing w:after="0"/>
+      </w:pPr>
+      <w:r>
+        <w:t xml:space="preserve">      Balanced Accuracy : 0.517089        </w:t>
+      </w:r>
+    </w:p>
+    <w:p>
+      <w:pPr>
+        <w:spacing w:after="0"/>
+      </w:pPr>
+      <w:r>
+        <w:t xml:space="preserve">                                          </w:t>
+      </w:r>
+    </w:p>
+    <w:p>
+      <w:pPr>
+        <w:spacing w:after="0"/>
+      </w:pPr>
+      <w:r>
+        <w:t xml:space="preserve">       'Positive' Class : yes  </w:t>
+      </w:r>
+    </w:p>
+    <w:p>
+      <w:pPr>
+        <w:spacing w:after="0"/>
+      </w:pPr>
+      <w:r>
+        <w:rPr>
+          <w:noProof/>
+        </w:rPr>
+        <w:lastRenderedPageBreak/>
+        <w:drawing>
+          <wp:inline distT="0" distB="0" distL="0" distR="0" wp14:anchorId="3E781ED6" wp14:editId="18300830">
+            <wp:extent cx="3329940" cy="1956696"/>
+            <wp:effectExtent l="0" t="0" r="3810" b="5715"/>
+            <wp:docPr id="13" name="Picture 13"/>
+            <wp:cNvGraphicFramePr>
+              <a:graphicFrameLocks xmlns:a="http://schemas.openxmlformats.org/drawingml/2006/main" noChangeAspect="1"/>
+            </wp:cNvGraphicFramePr>
+            <a:graphic xmlns:a="http://schemas.openxmlformats.org/drawingml/2006/main">
+              <a:graphicData uri="http://schemas.openxmlformats.org/drawingml/2006/picture">
+                <pic:pic xmlns:pic="http://schemas.openxmlformats.org/drawingml/2006/picture">
+                  <pic:nvPicPr>
+                    <pic:cNvPr id="1" name=""/>
+                    <pic:cNvPicPr/>
+                  </pic:nvPicPr>
+                  <pic:blipFill>
+                    <a:blip r:embed="rId11"/>
+                    <a:stretch>
+                      <a:fillRect/>
+                    </a:stretch>
+                  </pic:blipFill>
+                  <pic:spPr>
+                    <a:xfrm>
+                      <a:off x="0" y="0"/>
+                      <a:ext cx="3342584" cy="1964126"/>
+                    </a:xfrm>
+                    <a:prstGeom prst="rect">
+                      <a:avLst/>
+                    </a:prstGeom>
+                  </pic:spPr>
+                </pic:pic>
+              </a:graphicData>
+            </a:graphic>
+          </wp:inline>
+        </w:drawing>
+      </w:r>
+    </w:p>
+    <w:p>
+      <w:pPr>
+        <w:spacing w:after="0"/>
+        <w:rPr>
+          <w:b/>
+          <w:bCs/>
+        </w:rPr>
+      </w:pPr>
+      <w:r>
+        <w:rPr>
+          <w:b/>
+          <w:bCs/>
+        </w:rPr>
+        <w:t>Nearest Shrunken Centroids</w:t>
+      </w:r>
+    </w:p>
+    <w:p>
+      <w:pPr>
+        <w:spacing w:after="0"/>
+      </w:pPr>
+      <w:r>
+        <w:t xml:space="preserve">Nearest Shrunken Centroids </w:t>
+      </w:r>
+    </w:p>
+    <w:p>
+      <w:pPr>
+        <w:spacing w:after="0"/>
+      </w:pPr>
+    </w:p>
+    <w:p>
+      <w:pPr>
+        <w:spacing w:after="0"/>
+      </w:pPr>
+      <w:r>
+        <w:t>4001 samples</w:t>
+      </w:r>
+    </w:p>
+    <w:p>
+      <w:pPr>
+        <w:spacing w:after="0"/>
+      </w:pPr>
+      <w:r>
+        <w:t xml:space="preserve">  67 </w:t>
+      </w:r>
+      <w:proofErr w:type="gramStart"/>
+      <w:r>
+        <w:t>predictor</w:t>
+      </w:r>
+      <w:proofErr w:type="gramEnd"/>
+    </w:p>
+    <w:p>
+      <w:pPr>
+        <w:spacing w:after="0"/>
+      </w:pPr>
+      <w:r>
+        <w:t xml:space="preserve">   2 classes: 'yes', 'no' </w:t>
+      </w:r>
+    </w:p>
+    <w:p>
+      <w:pPr>
+        <w:spacing w:after="0"/>
+      </w:pPr>
+    </w:p>
+    <w:p>
+      <w:pPr>
+        <w:spacing w:after="0"/>
+      </w:pPr>
+      <w:r>
+        <w:t xml:space="preserve">Pre-processing: centered (67), scaled (67) </w:t>
+      </w:r>
+    </w:p>
+    <w:p>
+      <w:pPr>
+        <w:spacing w:after="0"/>
+      </w:pPr>
+      <w:r>
+        <w:t xml:space="preserve">Resampling: Bootstrapped (25 reps) </w:t>
+      </w:r>
+    </w:p>
+    <w:p>
+      <w:pPr>
+        <w:spacing w:after="0"/>
+      </w:pPr>
+      <w:r>
+        <w:t xml:space="preserve">Summary of sample sizes: 4001, 4001, 4001, 4001, 4001, 4001, ... </w:t>
+      </w:r>
+    </w:p>
+    <w:p>
+      <w:pPr>
+        <w:spacing w:after="0"/>
+      </w:pPr>
+      <w:r>
+        <w:t>Resampling results across tuning parameters:</w:t>
+      </w:r>
+    </w:p>
+    <w:p>
+      <w:pPr>
+        <w:spacing w:after="0"/>
+      </w:pPr>
+    </w:p>
+    <w:p>
+      <w:pPr>
+        <w:spacing w:after="0"/>
+      </w:pPr>
+      <w:r>
+        <w:t xml:space="preserve">  threshold  ROC        Sens          Spec</w:t>
+      </w:r>
+    </w:p>
+    <w:p>
+      <w:pPr>
+        <w:spacing w:after="0"/>
+      </w:pPr>
+      <w:r>
+        <w:t xml:space="preserve">  0.0        0.7930876  0.0036514759  1   </w:t>
+      </w:r>
+    </w:p>
+    <w:p>
+      <w:pPr>
+        <w:spacing w:after="0"/>
+      </w:pPr>
+      <w:r>
+        <w:t xml:space="preserve">  0.1        0.7939855  0.0029123814  1   </w:t>
+      </w:r>
+    </w:p>
+    <w:p>
+      <w:pPr>
+        <w:spacing w:after="0"/>
+      </w:pPr>
+      <w:r>
+        <w:t xml:space="preserve">  0.2        0.7947584  0.0018787548  1   </w:t>
+      </w:r>
+    </w:p>
+    <w:p>
+      <w:pPr>
+        <w:spacing w:after="0"/>
+      </w:pPr>
+      <w:r>
+        <w:t xml:space="preserve">  0.3        0.7952939  0.0009744157  1   </w:t>
+      </w:r>
+    </w:p>
+    <w:p>
+      <w:pPr>
+        <w:spacing w:after="0"/>
+      </w:pPr>
+      <w:r>
+        <w:t xml:space="preserve">  0.4        0.7956403  0.0007534213  1   </w:t>
+      </w:r>
+    </w:p>
+    <w:p>
+      <w:pPr>
+        <w:spacing w:after="0"/>
+      </w:pPr>
+      <w:r>
+        <w:t xml:space="preserve">  0.5        0.7957997  0.0005647420  1   </w:t>
+      </w:r>
+    </w:p>
+    <w:p>
+      <w:pPr>
+        <w:spacing w:after="0"/>
+      </w:pPr>
+      <w:r>
+        <w:t xml:space="preserve">  0.6        0.7957562  0.0003686636  1   </w:t>
+      </w:r>
+    </w:p>
+    <w:p>
+      <w:pPr>
+        <w:spacing w:after="0"/>
+      </w:pPr>
+      <w:r>
+        <w:t xml:space="preserve">  0.7        0.7955860  0.0001843318  1   </w:t>
+      </w:r>
+    </w:p>
+    <w:p>
+      <w:pPr>
+        <w:spacing w:after="0"/>
+      </w:pPr>
+      <w:r>
+        <w:t xml:space="preserve">  0.8        0.7953635  0.0000000000  1   </w:t>
+      </w:r>
+    </w:p>
+    <w:p>
+      <w:pPr>
+        <w:spacing w:after="0"/>
+      </w:pPr>
+      <w:r>
+        <w:t xml:space="preserve">  0.9        0.7950832  0.0000000000  1   </w:t>
+      </w:r>
+    </w:p>
+    <w:p>
+      <w:pPr>
+        <w:spacing w:after="0"/>
+      </w:pPr>
+      <w:r>
+        <w:t xml:space="preserve">  1.0        0.7947427  0.0000000000  1   </w:t>
+      </w:r>
+    </w:p>
+    <w:p>
+      <w:pPr>
+        <w:spacing w:after="0"/>
+      </w:pPr>
+      <w:r>
+        <w:t xml:space="preserve">  1.1        0.7943223  0.0000000000  1   </w:t>
+      </w:r>
+    </w:p>
+    <w:p>
+      <w:pPr>
+        <w:spacing w:after="0"/>
+      </w:pPr>
+      <w:r>
+        <w:t xml:space="preserve">  1.2        0.7938835  0.0000000000  1   </w:t>
+      </w:r>
+    </w:p>
+    <w:p>
+      <w:pPr>
+        <w:spacing w:after="0"/>
+      </w:pPr>
+      <w:r>
+        <w:t xml:space="preserve">  1.3        0.7934197  0.0000000000  1   </w:t>
+      </w:r>
+    </w:p>
+    <w:p>
+      <w:pPr>
+        <w:spacing w:after="0"/>
+      </w:pPr>
+      <w:r>
+        <w:t xml:space="preserve">  1.4        0.7929147  0.0000000000  1   </w:t>
+      </w:r>
+    </w:p>
+    <w:p>
+      <w:pPr>
+        <w:spacing w:after="0"/>
+      </w:pPr>
+      <w:r>
+        <w:t xml:space="preserve">  1.5        0.7924038  0.0000000000  1   </w:t>
+      </w:r>
+    </w:p>
+    <w:p>
+      <w:pPr>
+        <w:spacing w:after="0"/>
+      </w:pPr>
+      <w:r>
+        <w:t xml:space="preserve">  1.6        0.7918392  0.0000000000  1   </w:t>
+      </w:r>
+    </w:p>
+    <w:p>
+      <w:pPr>
+        <w:spacing w:after="0"/>
+      </w:pPr>
+      <w:r>
+        <w:t xml:space="preserve">  1.7        0.7912577  0.0000000000  1   </w:t>
+      </w:r>
+    </w:p>
+    <w:p>
+      <w:pPr>
+        <w:spacing w:after="0"/>
+      </w:pPr>
+      <w:r>
+        <w:t xml:space="preserve">  1.8        0.7907178  0.0000000000  1   </w:t>
+      </w:r>
+    </w:p>
+    <w:p>
+      <w:pPr>
+        <w:spacing w:after="0"/>
+      </w:pPr>
+      <w:r>
+        <w:t xml:space="preserve">  1.9        0.7901230  0.0000000000  1   </w:t>
+      </w:r>
+    </w:p>
+    <w:p>
+      <w:pPr>
+        <w:spacing w:after="0"/>
+      </w:pPr>
+      <w:r>
+        <w:t xml:space="preserve">  2.0        0.7894549  0.0000000000  1   </w:t>
+      </w:r>
+    </w:p>
+    <w:p>
+      <w:pPr>
+        <w:spacing w:after="0"/>
+      </w:pPr>
+      <w:r>
+        <w:lastRenderedPageBreak/>
+        <w:t xml:space="preserve">  2.1        0.7887387  0.0000000000  1   </w:t>
+      </w:r>
+    </w:p>
+    <w:p>
+      <w:pPr>
+        <w:spacing w:after="0"/>
+      </w:pPr>
+      <w:r>
+        <w:t xml:space="preserve">  2.2        0.7880189  0.0000000000  1   </w:t>
+      </w:r>
+    </w:p>
+    <w:p>
+      <w:pPr>
+        <w:spacing w:after="0"/>
+      </w:pPr>
+      <w:r>
+        <w:t xml:space="preserve">  2.3        0.7872197  0.0000000000  1   </w:t>
+      </w:r>
+    </w:p>
+    <w:p>
+      <w:pPr>
+        <w:spacing w:after="0"/>
+      </w:pPr>
+      <w:r>
+        <w:t xml:space="preserve">  2.4        0.7864150  0.0000000000  1   </w:t>
+      </w:r>
+    </w:p>
+    <w:p>
+      <w:pPr>
+        <w:spacing w:after="0"/>
+      </w:pPr>
+      <w:r>
+        <w:t xml:space="preserve">  2.5        0.7855754  0.0000000000  1   </w:t>
+      </w:r>
+    </w:p>
+    <w:p>
+      <w:pPr>
+        <w:spacing w:after="0"/>
+      </w:pPr>
+      <w:r>
+        <w:t xml:space="preserve">  2.6        0.7846788  0.0000000000  1   </w:t>
+      </w:r>
+    </w:p>
+    <w:p>
+      <w:pPr>
+        <w:spacing w:after="0"/>
+      </w:pPr>
+      <w:r>
+        <w:t xml:space="preserve">  2.7        0.7837970  0.0000000000  1   </w:t>
+      </w:r>
+    </w:p>
+    <w:p>
+      <w:pPr>
+        <w:spacing w:after="0"/>
+      </w:pPr>
+      <w:r>
+        <w:t xml:space="preserve">  2.8        0.7828587  0.0000000000  1   </w:t>
+      </w:r>
+    </w:p>
+    <w:p>
+      <w:pPr>
+        <w:spacing w:after="0"/>
+      </w:pPr>
+      <w:r>
+        <w:t xml:space="preserve">  2.9        0.7818391  0.0000000000  1   </w:t>
+      </w:r>
+    </w:p>
+    <w:p>
+      <w:pPr>
+        <w:spacing w:after="0"/>
+      </w:pPr>
+      <w:r>
+        <w:t xml:space="preserve">  3.0        0.7808672  0.0000000000  1   </w:t>
+      </w:r>
+    </w:p>
+    <w:p>
+      <w:pPr>
+        <w:spacing w:after="0"/>
+      </w:pPr>
+      <w:r>
+        <w:t xml:space="preserve">  3.1        0.7799055  0.0000000000  1   </w:t>
+      </w:r>
+    </w:p>
+    <w:p>
+      <w:pPr>
+        <w:spacing w:after="0"/>
+      </w:pPr>
+      <w:r>
+        <w:t xml:space="preserve">  3.2        0.7790051  0.0000000000  1   </w:t>
+      </w:r>
+    </w:p>
+    <w:p>
+      <w:pPr>
+        <w:spacing w:after="0"/>
+      </w:pPr>
+      <w:r>
+        <w:t xml:space="preserve">  3.3        0.7781043  0.0000000000  1   </w:t>
+      </w:r>
+    </w:p>
+    <w:p>
+      <w:pPr>
+        <w:spacing w:after="0"/>
+      </w:pPr>
+      <w:r>
+        <w:t xml:space="preserve">  3.4        0.7772942  0.0000000000  1   </w:t>
+      </w:r>
+    </w:p>
+    <w:p>
+      <w:pPr>
+        <w:spacing w:after="0"/>
+      </w:pPr>
+      <w:r>
+        <w:t xml:space="preserve">  3.5        0.7765178  0.0000000000  1   </w:t>
+      </w:r>
+    </w:p>
+    <w:p>
+      <w:pPr>
+        <w:spacing w:after="0"/>
+      </w:pPr>
+      <w:r>
+        <w:t xml:space="preserve">  3.6        0.7756896  0.0000000000  1   </w:t>
+      </w:r>
+    </w:p>
+    <w:p>
+      <w:pPr>
+        <w:spacing w:after="0"/>
+      </w:pPr>
+      <w:r>
+        <w:t xml:space="preserve">  3.7        0.7750193  0.0000000000  1   </w:t>
+      </w:r>
+    </w:p>
+    <w:p>
+      <w:pPr>
+        <w:spacing w:after="0"/>
+      </w:pPr>
+      <w:r>
+        <w:t xml:space="preserve">  3.8        0.7744074  0.0000000000  1   </w:t>
+      </w:r>
+    </w:p>
+    <w:p>
+      <w:pPr>
+        <w:spacing w:after="0"/>
+      </w:pPr>
+      <w:r>
+        <w:t xml:space="preserve">  3.9        0.7737600  0.0000000000  1   </w:t>
+      </w:r>
+    </w:p>
+    <w:p>
+      <w:pPr>
+        <w:spacing w:after="0"/>
+      </w:pPr>
+      <w:r>
+        <w:t xml:space="preserve">  4.0        0.7730422  0.0000000000  1   </w:t>
+      </w:r>
+    </w:p>
+    <w:p>
+      <w:pPr>
+        <w:spacing w:after="0"/>
+      </w:pPr>
+    </w:p>
+    <w:p>
+      <w:pPr>
+        <w:spacing w:after="0"/>
+      </w:pPr>
+      <w:r>
+        <w:t>ROC was used to select the optimal model using the largest value.</w:t>
+      </w:r>
+    </w:p>
+    <w:p>
+      <w:pPr>
+        <w:spacing w:after="0"/>
+      </w:pPr>
+      <w:r>
+        <w:t>The final value used for the model was threshold = 0.5.</w:t>
+      </w:r>
+    </w:p>
+    <w:p>
+      <w:pPr>
+        <w:spacing w:after="0"/>
+      </w:pPr>
+    </w:p>
+    <w:p>
+      <w:pPr>
+        <w:spacing w:after="0"/>
+      </w:pPr>
     </w:p>
     <w:sectPr>
       <w:pgSz w:w="12240" w:h="15840"/>

</xml_diff>